<commit_message>
Fix: dmx usb adaptor name
</commit_message>
<xml_diff>
--- a/README.docx
+++ b/README.docx
@@ -1496,29 +1496,27 @@
           <w:szCs w:val="28"/>
           <w:lang w:val="en-US"/>
         </w:rPr>
-        <w:t xml:space="preserve">[ </w:t>
-      </w:r>
-      <w:proofErr w:type="gramStart"/>
-      <w:r>
-        <w:rPr>
-          <w:rFonts w:ascii="Helvetica" w:hAnsi="Helvetica" w:cs="Helvetica Neue"/>
-          <w:color w:val="000000"/>
-          <w:sz w:val="28"/>
-          <w:szCs w:val="28"/>
-          <w:lang w:val="en-US"/>
-        </w:rPr>
-        <w:t>DMX ]</w:t>
-      </w:r>
-      <w:proofErr w:type="gramEnd"/>
-      <w:r>
-        <w:rPr>
-          <w:rFonts w:ascii="Helvetica" w:hAnsi="Helvetica" w:cs="Helvetica Neue"/>
-          <w:color w:val="000000"/>
-          <w:sz w:val="28"/>
-          <w:szCs w:val="28"/>
-          <w:lang w:val="en-US"/>
-        </w:rPr>
-        <w:t xml:space="preserve"> ENTTEC Open DMX USB driver (FTDI VCP drivers) </w:t>
+        <w:t xml:space="preserve">[ DMX ] ENTTEC DMX USB </w:t>
+      </w:r>
+      <w:r>
+        <w:rPr>
+          <w:rFonts w:ascii="Helvetica" w:hAnsi="Helvetica" w:cs="Helvetica Neue"/>
+          <w:color w:val="000000"/>
+          <w:sz w:val="28"/>
+          <w:szCs w:val="28"/>
+          <w:lang w:val="en-US"/>
+        </w:rPr>
+        <w:t xml:space="preserve">Pro </w:t>
+      </w:r>
+      <w:r>
+        <w:rPr>
+          <w:rFonts w:ascii="Helvetica" w:hAnsi="Helvetica" w:cs="Helvetica Neue"/>
+          <w:color w:val="000000"/>
+          <w:sz w:val="28"/>
+          <w:szCs w:val="28"/>
+          <w:lang w:val="en-US"/>
+        </w:rPr>
+        <w:t xml:space="preserve">driver (FTDI VCP drivers) </w:t>
       </w:r>
     </w:p>
     <w:p>

</xml_diff>

<commit_message>
Fix: some issues on Windows
</commit_message>
<xml_diff>
--- a/README.docx
+++ b/README.docx
@@ -1,6 +1,6 @@
 
 <file path=word/document.xml><?xml version="1.0" encoding="utf-8"?>
-<w:document xmlns:wpc="http://schemas.microsoft.com/office/word/2010/wordprocessingCanvas" xmlns:cx="http://schemas.microsoft.com/office/drawing/2014/chartex" xmlns:cx1="http://schemas.microsoft.com/office/drawing/2015/9/8/chartex" xmlns:cx2="http://schemas.microsoft.com/office/drawing/2015/10/21/chartex" xmlns:cx3="http://schemas.microsoft.com/office/drawing/2016/5/9/chartex" xmlns:cx4="http://schemas.microsoft.com/office/drawing/2016/5/10/chartex" xmlns:cx5="http://schemas.microsoft.com/office/drawing/2016/5/11/chartex" xmlns:cx6="http://schemas.microsoft.com/office/drawing/2016/5/12/chartex" xmlns:cx7="http://schemas.microsoft.com/office/drawing/2016/5/13/chartex" xmlns:cx8="http://schemas.microsoft.com/office/drawing/2016/5/14/chartex" xmlns:mc="http://schemas.openxmlformats.org/markup-compatibility/2006" xmlns:aink="http://schemas.microsoft.com/office/drawing/2016/ink" xmlns:am3d="http://schemas.microsoft.com/office/drawing/2017/model3d" xmlns:o="urn:schemas-microsoft-com:office:office" xmlns:r="http://schemas.openxmlformats.org/officeDocument/2006/relationships" xmlns:m="http://schemas.openxmlformats.org/officeDocument/2006/math" xmlns:v="urn:schemas-microsoft-com:vml" xmlns:wp14="http://schemas.microsoft.com/office/word/2010/wordprocessingDrawing" xmlns:wp="http://schemas.openxmlformats.org/drawingml/2006/wordprocessingDrawing" xmlns:w10="urn:schemas-microsoft-com:office:word" xmlns:w="http://schemas.openxmlformats.org/wordprocessingml/2006/main" xmlns:w14="http://schemas.microsoft.com/office/word/2010/wordml" xmlns:w15="http://schemas.microsoft.com/office/word/2012/wordml" xmlns:w16cex="http://schemas.microsoft.com/office/word/2018/wordml/cex" xmlns:w16cid="http://schemas.microsoft.com/office/word/2016/wordml/cid" xmlns:w16="http://schemas.microsoft.com/office/word/2018/wordml" xmlns:w16se="http://schemas.microsoft.com/office/word/2015/wordml/symex" xmlns:wpg="http://schemas.microsoft.com/office/word/2010/wordprocessingGroup" xmlns:wpi="http://schemas.microsoft.com/office/word/2010/wordprocessingInk" xmlns:wne="http://schemas.microsoft.com/office/word/2006/wordml" xmlns:wps="http://schemas.microsoft.com/office/word/2010/wordprocessingShape" mc:Ignorable="w14 w15 w16se w16cid w16 w16cex wp14">
+<w:document xmlns:wpc="http://schemas.microsoft.com/office/word/2010/wordprocessingCanvas" xmlns:cx="http://schemas.microsoft.com/office/drawing/2014/chartex" xmlns:cx1="http://schemas.microsoft.com/office/drawing/2015/9/8/chartex" xmlns:cx2="http://schemas.microsoft.com/office/drawing/2015/10/21/chartex" xmlns:cx3="http://schemas.microsoft.com/office/drawing/2016/5/9/chartex" xmlns:cx4="http://schemas.microsoft.com/office/drawing/2016/5/10/chartex" xmlns:cx5="http://schemas.microsoft.com/office/drawing/2016/5/11/chartex" xmlns:cx6="http://schemas.microsoft.com/office/drawing/2016/5/12/chartex" xmlns:cx7="http://schemas.microsoft.com/office/drawing/2016/5/13/chartex" xmlns:cx8="http://schemas.microsoft.com/office/drawing/2016/5/14/chartex" xmlns:mc="http://schemas.openxmlformats.org/markup-compatibility/2006" xmlns:aink="http://schemas.microsoft.com/office/drawing/2016/ink" xmlns:am3d="http://schemas.microsoft.com/office/drawing/2017/model3d" xmlns:o="urn:schemas-microsoft-com:office:office" xmlns:r="http://schemas.openxmlformats.org/officeDocument/2006/relationships" xmlns:m="http://schemas.openxmlformats.org/officeDocument/2006/math" xmlns:v="urn:schemas-microsoft-com:vml" xmlns:wp14="http://schemas.microsoft.com/office/word/2010/wordprocessingDrawing" xmlns:wp="http://schemas.openxmlformats.org/drawingml/2006/wordprocessingDrawing" xmlns:w10="urn:schemas-microsoft-com:office:word" xmlns:w="http://schemas.openxmlformats.org/wordprocessingml/2006/main" xmlns:w14="http://schemas.microsoft.com/office/word/2010/wordml" xmlns:w15="http://schemas.microsoft.com/office/word/2012/wordml" xmlns:w16cex="http://schemas.microsoft.com/office/word/2018/wordml/cex" xmlns:w16cid="http://schemas.microsoft.com/office/word/2016/wordml/cid" xmlns:w16="http://schemas.microsoft.com/office/word/2018/wordml" xmlns:w16sdtdh="http://schemas.microsoft.com/office/word/2020/wordml/sdtdatahash" xmlns:w16se="http://schemas.microsoft.com/office/word/2015/wordml/symex" xmlns:wpg="http://schemas.microsoft.com/office/word/2010/wordprocessingGroup" xmlns:wpi="http://schemas.microsoft.com/office/word/2010/wordprocessingInk" xmlns:wne="http://schemas.microsoft.com/office/word/2006/wordml" xmlns:wps="http://schemas.microsoft.com/office/word/2010/wordprocessingShape" mc:Ignorable="w14 w15 w16se w16cid w16 w16cex w16sdtdh wp14">
   <w:body>
     <w:p>
       <w:pPr>
@@ -3564,7 +3564,238 @@
           <w:lang w:val="en-US"/>
         </w:rPr>
       </w:pPr>
-      <w:r>
+    </w:p>
+    <w:p>
+      <w:pPr>
+        <w:tabs>
+          <w:tab w:val="left" w:pos="593"/>
+        </w:tabs>
+        <w:autoSpaceDE w:val="0"/>
+        <w:autoSpaceDN w:val="0"/>
+        <w:adjustRightInd w:val="0"/>
+        <w:spacing w:line="300" w:lineRule="auto"/>
+        <w:rPr>
+          <w:rFonts w:ascii="Helvetica" w:hAnsi="Helvetica" w:cs="Helvetica Neue"/>
+          <w:color w:val="000000"/>
+          <w:sz w:val="28"/>
+          <w:szCs w:val="28"/>
+          <w:lang w:val="en-US"/>
+        </w:rPr>
+      </w:pPr>
+      <w:r>
+        <w:rPr>
+          <w:rFonts w:ascii="Helvetica" w:hAnsi="Helvetica" w:cs="Helvetica Neue"/>
+          <w:color w:val="000000"/>
+          <w:sz w:val="28"/>
+          <w:szCs w:val="28"/>
+          <w:lang w:val="en-US"/>
+        </w:rPr>
+        <w:lastRenderedPageBreak/>
+        <w:t xml:space="preserve">[ </w:t>
+      </w:r>
+      <w:proofErr w:type="gramStart"/>
+      <w:r>
+        <w:rPr>
+          <w:rFonts w:ascii="Helvetica" w:hAnsi="Helvetica" w:cs="Helvetica Neue"/>
+          <w:color w:val="000000"/>
+          <w:sz w:val="28"/>
+          <w:szCs w:val="28"/>
+          <w:lang w:val="en-US"/>
+        </w:rPr>
+        <w:t>Screen ]</w:t>
+      </w:r>
+      <w:proofErr w:type="gramEnd"/>
+      <w:r>
+        <w:rPr>
+          <w:rFonts w:ascii="Helvetica" w:hAnsi="Helvetica" w:cs="Helvetica Neue"/>
+          <w:color w:val="000000"/>
+          <w:sz w:val="28"/>
+          <w:szCs w:val="28"/>
+          <w:lang w:val="en-US"/>
+        </w:rPr>
+        <w:t xml:space="preserve">  K-Lite Codec Pack (for windows) </w:t>
+      </w:r>
+    </w:p>
+    <w:p>
+      <w:pPr>
+        <w:tabs>
+          <w:tab w:val="left" w:pos="593"/>
+        </w:tabs>
+        <w:autoSpaceDE w:val="0"/>
+        <w:autoSpaceDN w:val="0"/>
+        <w:adjustRightInd w:val="0"/>
+        <w:spacing w:line="300" w:lineRule="auto"/>
+        <w:rPr>
+          <w:rFonts w:ascii="Helvetica" w:hAnsi="Helvetica" w:cs="Helvetica Neue"/>
+          <w:color w:val="000000"/>
+          <w:sz w:val="28"/>
+          <w:szCs w:val="28"/>
+          <w:lang w:val="en-US"/>
+        </w:rPr>
+      </w:pPr>
+      <w:r>
+        <w:rPr>
+          <w:rFonts w:ascii="Helvetica" w:hAnsi="Helvetica" w:cs="Helvetica Neue"/>
+          <w:color w:val="000000"/>
+          <w:sz w:val="28"/>
+          <w:szCs w:val="28"/>
+          <w:lang w:val="en-US"/>
+        </w:rPr>
+        <w:t xml:space="preserve">Required to enable </w:t>
+      </w:r>
+      <w:proofErr w:type="spellStart"/>
+      <w:r>
+        <w:rPr>
+          <w:rFonts w:ascii="Helvetica" w:hAnsi="Helvetica" w:cs="Helvetica Neue"/>
+          <w:color w:val="000000"/>
+          <w:sz w:val="28"/>
+          <w:szCs w:val="28"/>
+          <w:lang w:val="en-US"/>
+        </w:rPr>
+        <w:t>DigiShow</w:t>
+      </w:r>
+      <w:proofErr w:type="spellEnd"/>
+      <w:r>
+        <w:rPr>
+          <w:rFonts w:ascii="Helvetica" w:hAnsi="Helvetica" w:cs="Helvetica Neue"/>
+          <w:color w:val="000000"/>
+          <w:sz w:val="28"/>
+          <w:szCs w:val="28"/>
+          <w:lang w:val="en-US"/>
+        </w:rPr>
+        <w:t xml:space="preserve"> LINK to play MP4, MOV video </w:t>
+      </w:r>
+      <w:r>
+        <w:rPr>
+          <w:rFonts w:ascii="Helvetica" w:hAnsi="Helvetica" w:cs="Helvetica Neue" w:hint="eastAsia"/>
+          <w:color w:val="000000"/>
+          <w:sz w:val="28"/>
+          <w:szCs w:val="28"/>
+          <w:lang w:val="en-US"/>
+        </w:rPr>
+        <w:t>files</w:t>
+      </w:r>
+      <w:r>
+        <w:rPr>
+          <w:rFonts w:ascii="Helvetica" w:hAnsi="Helvetica" w:cs="Helvetica Neue"/>
+          <w:color w:val="000000"/>
+          <w:sz w:val="28"/>
+          <w:szCs w:val="28"/>
+          <w:lang w:val="en-US"/>
+        </w:rPr>
+        <w:t xml:space="preserve"> </w:t>
+      </w:r>
+      <w:r>
+        <w:rPr>
+          <w:rFonts w:ascii="Helvetica" w:hAnsi="Helvetica" w:cs="Helvetica Neue"/>
+          <w:color w:val="000000"/>
+          <w:sz w:val="28"/>
+          <w:szCs w:val="28"/>
+          <w:lang w:val="en-US"/>
+        </w:rPr>
+        <w:t xml:space="preserve">on your Windows </w:t>
+      </w:r>
+      <w:proofErr w:type="gramStart"/>
+      <w:r>
+        <w:rPr>
+          <w:rFonts w:ascii="Helvetica" w:hAnsi="Helvetica" w:cs="Helvetica Neue"/>
+          <w:color w:val="000000"/>
+          <w:sz w:val="28"/>
+          <w:szCs w:val="28"/>
+          <w:lang w:val="en-US"/>
+        </w:rPr>
+        <w:t>computer</w:t>
+      </w:r>
+      <w:proofErr w:type="gramEnd"/>
+      <w:r>
+        <w:rPr>
+          <w:rFonts w:ascii="Helvetica" w:hAnsi="Helvetica" w:cs="Helvetica Neue"/>
+          <w:color w:val="000000"/>
+          <w:sz w:val="28"/>
+          <w:szCs w:val="28"/>
+          <w:lang w:val="en-US"/>
+        </w:rPr>
+        <w:t xml:space="preserve">.  </w:t>
+      </w:r>
+    </w:p>
+    <w:p>
+      <w:pPr>
+        <w:tabs>
+          <w:tab w:val="left" w:pos="593"/>
+        </w:tabs>
+        <w:autoSpaceDE w:val="0"/>
+        <w:autoSpaceDN w:val="0"/>
+        <w:adjustRightInd w:val="0"/>
+        <w:spacing w:line="300" w:lineRule="auto"/>
+        <w:rPr>
+          <w:rFonts w:ascii="Helvetica" w:hAnsi="Helvetica" w:cs="Helvetica Neue"/>
+          <w:color w:val="000000"/>
+          <w:sz w:val="28"/>
+          <w:szCs w:val="28"/>
+          <w:lang w:val="en-US"/>
+        </w:rPr>
+      </w:pPr>
+      <w:hyperlink r:id="rId14" w:history="1">
+        <w:r>
+          <w:rPr>
+            <w:rStyle w:val="Hyperlink"/>
+            <w:rFonts w:ascii="Helvetica" w:hAnsi="Helvetica" w:cs="Helvetica Neue"/>
+            <w:sz w:val="28"/>
+            <w:szCs w:val="28"/>
+            <w:lang w:val="en-US"/>
+          </w:rPr>
+          <w:t>https://www.codecguide.com/download_kl.htm</w:t>
+        </w:r>
+      </w:hyperlink>
+      <w:r>
+        <w:rPr>
+          <w:rFonts w:ascii="Helvetica" w:hAnsi="Helvetica" w:cs="Helvetica Neue"/>
+          <w:color w:val="000000"/>
+          <w:sz w:val="28"/>
+          <w:szCs w:val="28"/>
+          <w:lang w:val="en-US"/>
+        </w:rPr>
+        <w:t xml:space="preserve"> </w:t>
+      </w:r>
+    </w:p>
+    <w:p>
+      <w:pPr>
+        <w:tabs>
+          <w:tab w:val="left" w:pos="593"/>
+        </w:tabs>
+        <w:autoSpaceDE w:val="0"/>
+        <w:autoSpaceDN w:val="0"/>
+        <w:adjustRightInd w:val="0"/>
+        <w:spacing w:line="300" w:lineRule="auto"/>
+        <w:rPr>
+          <w:rFonts w:ascii="Helvetica" w:hAnsi="Helvetica" w:cs="Helvetica Neue"/>
+          <w:color w:val="000000"/>
+          <w:sz w:val="28"/>
+          <w:szCs w:val="28"/>
+          <w:lang w:val="en-US"/>
+        </w:rPr>
+      </w:pPr>
+    </w:p>
+    <w:p>
+      <w:pPr>
+        <w:tabs>
+          <w:tab w:val="left" w:pos="593"/>
+        </w:tabs>
+        <w:autoSpaceDE w:val="0"/>
+        <w:autoSpaceDN w:val="0"/>
+        <w:adjustRightInd w:val="0"/>
+        <w:spacing w:line="300" w:lineRule="auto"/>
+        <w:rPr>
+          <w:rFonts w:ascii="Helvetica" w:hAnsi="Helvetica" w:cs="Helvetica Neue"/>
+          <w:color w:val="000000"/>
+          <w:sz w:val="28"/>
+          <w:szCs w:val="28"/>
+          <w:lang w:val="en-US"/>
+        </w:rPr>
+      </w:pPr>
+    </w:p>
+    <w:p>
+      <w:pPr>
         <w:rPr>
           <w:rFonts w:ascii="Helvetica" w:hAnsi="Helvetica" w:cs="Helvetica Neue"/>
           <w:b/>
@@ -3574,8 +3805,7 @@
           <w:szCs w:val="32"/>
           <w:lang w:val="en-US"/>
         </w:rPr>
-        <w:br w:type="page"/>
-      </w:r>
+      </w:pPr>
     </w:p>
     <w:p>
       <w:pPr>
@@ -3597,7 +3827,6 @@
           <w:szCs w:val="32"/>
           <w:lang w:val="en-US"/>
         </w:rPr>
-        <w:lastRenderedPageBreak/>
         <w:t>Developer resources</w:t>
       </w:r>
     </w:p>
@@ -3658,7 +3887,7 @@
         </w:rPr>
         <w:t xml:space="preserve"> is open-source. If you would like to rebuild this software using the source code we contributed, please visit </w:t>
       </w:r>
-      <w:hyperlink r:id="rId14" w:history="1">
+      <w:hyperlink r:id="rId15" w:history="1">
         <w:r>
           <w:rPr>
             <w:rStyle w:val="Hyperlink"/>
@@ -3813,7 +4042,7 @@
         </w:rPr>
         <w:t xml:space="preserve">Qt 5.12 or higher </w:t>
       </w:r>
-      <w:hyperlink r:id="rId15" w:history="1">
+      <w:hyperlink r:id="rId16" w:history="1">
         <w:r>
           <w:rPr>
             <w:rStyle w:val="Hyperlink"/>
@@ -3880,7 +4109,7 @@
         </w:rPr>
         <w:t xml:space="preserve"> 4.0.0 </w:t>
       </w:r>
-      <w:hyperlink r:id="rId16" w:history="1">
+      <w:hyperlink r:id="rId17" w:history="1">
         <w:r>
           <w:rPr>
             <w:rStyle w:val="Hyperlink"/>
@@ -4167,8 +4396,8 @@
       </w:pPr>
     </w:p>
     <w:sectPr>
-      <w:footerReference w:type="even" r:id="rId17"/>
-      <w:footerReference w:type="default" r:id="rId18"/>
+      <w:footerReference w:type="even" r:id="rId18"/>
+      <w:footerReference w:type="default" r:id="rId19"/>
       <w:pgSz w:w="16840" w:h="11900" w:orient="landscape"/>
       <w:pgMar w:top="1300" w:right="1225" w:bottom="1222" w:left="1440" w:header="720" w:footer="720" w:gutter="0"/>
       <w:cols w:space="720"/>
@@ -4180,7 +4409,7 @@
 </file>
 
 <file path=word/endnotes.xml><?xml version="1.0" encoding="utf-8"?>
-<w:endnotes xmlns:wpc="http://schemas.microsoft.com/office/word/2010/wordprocessingCanvas" xmlns:cx="http://schemas.microsoft.com/office/drawing/2014/chartex" xmlns:cx1="http://schemas.microsoft.com/office/drawing/2015/9/8/chartex" xmlns:cx2="http://schemas.microsoft.com/office/drawing/2015/10/21/chartex" xmlns:cx3="http://schemas.microsoft.com/office/drawing/2016/5/9/chartex" xmlns:cx4="http://schemas.microsoft.com/office/drawing/2016/5/10/chartex" xmlns:cx5="http://schemas.microsoft.com/office/drawing/2016/5/11/chartex" xmlns:cx6="http://schemas.microsoft.com/office/drawing/2016/5/12/chartex" xmlns:cx7="http://schemas.microsoft.com/office/drawing/2016/5/13/chartex" xmlns:cx8="http://schemas.microsoft.com/office/drawing/2016/5/14/chartex" xmlns:mc="http://schemas.openxmlformats.org/markup-compatibility/2006" xmlns:aink="http://schemas.microsoft.com/office/drawing/2016/ink" xmlns:am3d="http://schemas.microsoft.com/office/drawing/2017/model3d" xmlns:o="urn:schemas-microsoft-com:office:office" xmlns:r="http://schemas.openxmlformats.org/officeDocument/2006/relationships" xmlns:m="http://schemas.openxmlformats.org/officeDocument/2006/math" xmlns:v="urn:schemas-microsoft-com:vml" xmlns:wp14="http://schemas.microsoft.com/office/word/2010/wordprocessingDrawing" xmlns:wp="http://schemas.openxmlformats.org/drawingml/2006/wordprocessingDrawing" xmlns:w10="urn:schemas-microsoft-com:office:word" xmlns:w="http://schemas.openxmlformats.org/wordprocessingml/2006/main" xmlns:w14="http://schemas.microsoft.com/office/word/2010/wordml" xmlns:w15="http://schemas.microsoft.com/office/word/2012/wordml" xmlns:w16cex="http://schemas.microsoft.com/office/word/2018/wordml/cex" xmlns:w16cid="http://schemas.microsoft.com/office/word/2016/wordml/cid" xmlns:w16="http://schemas.microsoft.com/office/word/2018/wordml" xmlns:w16se="http://schemas.microsoft.com/office/word/2015/wordml/symex" xmlns:wpg="http://schemas.microsoft.com/office/word/2010/wordprocessingGroup" xmlns:wpi="http://schemas.microsoft.com/office/word/2010/wordprocessingInk" xmlns:wne="http://schemas.microsoft.com/office/word/2006/wordml" xmlns:wps="http://schemas.microsoft.com/office/word/2010/wordprocessingShape" mc:Ignorable="w14 w15 w16se w16cid w16 w16cex wp14">
+<w:endnotes xmlns:wpc="http://schemas.microsoft.com/office/word/2010/wordprocessingCanvas" xmlns:cx="http://schemas.microsoft.com/office/drawing/2014/chartex" xmlns:cx1="http://schemas.microsoft.com/office/drawing/2015/9/8/chartex" xmlns:cx2="http://schemas.microsoft.com/office/drawing/2015/10/21/chartex" xmlns:cx3="http://schemas.microsoft.com/office/drawing/2016/5/9/chartex" xmlns:cx4="http://schemas.microsoft.com/office/drawing/2016/5/10/chartex" xmlns:cx5="http://schemas.microsoft.com/office/drawing/2016/5/11/chartex" xmlns:cx6="http://schemas.microsoft.com/office/drawing/2016/5/12/chartex" xmlns:cx7="http://schemas.microsoft.com/office/drawing/2016/5/13/chartex" xmlns:cx8="http://schemas.microsoft.com/office/drawing/2016/5/14/chartex" xmlns:mc="http://schemas.openxmlformats.org/markup-compatibility/2006" xmlns:aink="http://schemas.microsoft.com/office/drawing/2016/ink" xmlns:am3d="http://schemas.microsoft.com/office/drawing/2017/model3d" xmlns:o="urn:schemas-microsoft-com:office:office" xmlns:r="http://schemas.openxmlformats.org/officeDocument/2006/relationships" xmlns:m="http://schemas.openxmlformats.org/officeDocument/2006/math" xmlns:v="urn:schemas-microsoft-com:vml" xmlns:wp14="http://schemas.microsoft.com/office/word/2010/wordprocessingDrawing" xmlns:wp="http://schemas.openxmlformats.org/drawingml/2006/wordprocessingDrawing" xmlns:w10="urn:schemas-microsoft-com:office:word" xmlns:w="http://schemas.openxmlformats.org/wordprocessingml/2006/main" xmlns:w14="http://schemas.microsoft.com/office/word/2010/wordml" xmlns:w15="http://schemas.microsoft.com/office/word/2012/wordml" xmlns:w16cex="http://schemas.microsoft.com/office/word/2018/wordml/cex" xmlns:w16cid="http://schemas.microsoft.com/office/word/2016/wordml/cid" xmlns:w16="http://schemas.microsoft.com/office/word/2018/wordml" xmlns:w16sdtdh="http://schemas.microsoft.com/office/word/2020/wordml/sdtdatahash" xmlns:w16se="http://schemas.microsoft.com/office/word/2015/wordml/symex" xmlns:wpg="http://schemas.microsoft.com/office/word/2010/wordprocessingGroup" xmlns:wpi="http://schemas.microsoft.com/office/word/2010/wordprocessingInk" xmlns:wne="http://schemas.microsoft.com/office/word/2006/wordml" xmlns:wps="http://schemas.microsoft.com/office/word/2010/wordprocessingShape" mc:Ignorable="w14 w15 w16se w16cid w16 w16cex w16sdtdh wp14">
   <w:endnote w:type="separator" w:id="-1">
     <w:p>
       <w:r>
@@ -4199,7 +4428,7 @@
 </file>
 
 <file path=word/footer1.xml><?xml version="1.0" encoding="utf-8"?>
-<w:ftr xmlns:wpc="http://schemas.microsoft.com/office/word/2010/wordprocessingCanvas" xmlns:cx="http://schemas.microsoft.com/office/drawing/2014/chartex" xmlns:cx1="http://schemas.microsoft.com/office/drawing/2015/9/8/chartex" xmlns:cx2="http://schemas.microsoft.com/office/drawing/2015/10/21/chartex" xmlns:cx3="http://schemas.microsoft.com/office/drawing/2016/5/9/chartex" xmlns:cx4="http://schemas.microsoft.com/office/drawing/2016/5/10/chartex" xmlns:cx5="http://schemas.microsoft.com/office/drawing/2016/5/11/chartex" xmlns:cx6="http://schemas.microsoft.com/office/drawing/2016/5/12/chartex" xmlns:cx7="http://schemas.microsoft.com/office/drawing/2016/5/13/chartex" xmlns:cx8="http://schemas.microsoft.com/office/drawing/2016/5/14/chartex" xmlns:mc="http://schemas.openxmlformats.org/markup-compatibility/2006" xmlns:aink="http://schemas.microsoft.com/office/drawing/2016/ink" xmlns:am3d="http://schemas.microsoft.com/office/drawing/2017/model3d" xmlns:o="urn:schemas-microsoft-com:office:office" xmlns:r="http://schemas.openxmlformats.org/officeDocument/2006/relationships" xmlns:m="http://schemas.openxmlformats.org/officeDocument/2006/math" xmlns:v="urn:schemas-microsoft-com:vml" xmlns:wp14="http://schemas.microsoft.com/office/word/2010/wordprocessingDrawing" xmlns:wp="http://schemas.openxmlformats.org/drawingml/2006/wordprocessingDrawing" xmlns:w10="urn:schemas-microsoft-com:office:word" xmlns:w="http://schemas.openxmlformats.org/wordprocessingml/2006/main" xmlns:w14="http://schemas.microsoft.com/office/word/2010/wordml" xmlns:w15="http://schemas.microsoft.com/office/word/2012/wordml" xmlns:w16cex="http://schemas.microsoft.com/office/word/2018/wordml/cex" xmlns:w16cid="http://schemas.microsoft.com/office/word/2016/wordml/cid" xmlns:w16="http://schemas.microsoft.com/office/word/2018/wordml" xmlns:w16se="http://schemas.microsoft.com/office/word/2015/wordml/symex" xmlns:wpg="http://schemas.microsoft.com/office/word/2010/wordprocessingGroup" xmlns:wpi="http://schemas.microsoft.com/office/word/2010/wordprocessingInk" xmlns:wne="http://schemas.microsoft.com/office/word/2006/wordml" xmlns:wps="http://schemas.microsoft.com/office/word/2010/wordprocessingShape" mc:Ignorable="w14 w15 w16se w16cid w16 w16cex wp14">
+<w:ftr xmlns:wpc="http://schemas.microsoft.com/office/word/2010/wordprocessingCanvas" xmlns:cx="http://schemas.microsoft.com/office/drawing/2014/chartex" xmlns:cx1="http://schemas.microsoft.com/office/drawing/2015/9/8/chartex" xmlns:cx2="http://schemas.microsoft.com/office/drawing/2015/10/21/chartex" xmlns:cx3="http://schemas.microsoft.com/office/drawing/2016/5/9/chartex" xmlns:cx4="http://schemas.microsoft.com/office/drawing/2016/5/10/chartex" xmlns:cx5="http://schemas.microsoft.com/office/drawing/2016/5/11/chartex" xmlns:cx6="http://schemas.microsoft.com/office/drawing/2016/5/12/chartex" xmlns:cx7="http://schemas.microsoft.com/office/drawing/2016/5/13/chartex" xmlns:cx8="http://schemas.microsoft.com/office/drawing/2016/5/14/chartex" xmlns:mc="http://schemas.openxmlformats.org/markup-compatibility/2006" xmlns:aink="http://schemas.microsoft.com/office/drawing/2016/ink" xmlns:am3d="http://schemas.microsoft.com/office/drawing/2017/model3d" xmlns:o="urn:schemas-microsoft-com:office:office" xmlns:r="http://schemas.openxmlformats.org/officeDocument/2006/relationships" xmlns:m="http://schemas.openxmlformats.org/officeDocument/2006/math" xmlns:v="urn:schemas-microsoft-com:vml" xmlns:wp14="http://schemas.microsoft.com/office/word/2010/wordprocessingDrawing" xmlns:wp="http://schemas.openxmlformats.org/drawingml/2006/wordprocessingDrawing" xmlns:w10="urn:schemas-microsoft-com:office:word" xmlns:w="http://schemas.openxmlformats.org/wordprocessingml/2006/main" xmlns:w14="http://schemas.microsoft.com/office/word/2010/wordml" xmlns:w15="http://schemas.microsoft.com/office/word/2012/wordml" xmlns:w16cex="http://schemas.microsoft.com/office/word/2018/wordml/cex" xmlns:w16cid="http://schemas.microsoft.com/office/word/2016/wordml/cid" xmlns:w16="http://schemas.microsoft.com/office/word/2018/wordml" xmlns:w16sdtdh="http://schemas.microsoft.com/office/word/2020/wordml/sdtdatahash" xmlns:w16se="http://schemas.microsoft.com/office/word/2015/wordml/symex" xmlns:wpg="http://schemas.microsoft.com/office/word/2010/wordprocessingGroup" xmlns:wpi="http://schemas.microsoft.com/office/word/2010/wordprocessingInk" xmlns:wne="http://schemas.microsoft.com/office/word/2006/wordml" xmlns:wps="http://schemas.microsoft.com/office/word/2010/wordprocessingShape" mc:Ignorable="w14 w15 w16se w16cid w16 w16cex w16sdtdh wp14">
   <w:sdt>
     <w:sdtPr>
       <w:rPr>
@@ -4256,7 +4485,7 @@
 </file>
 
 <file path=word/footer2.xml><?xml version="1.0" encoding="utf-8"?>
-<w:ftr xmlns:wpc="http://schemas.microsoft.com/office/word/2010/wordprocessingCanvas" xmlns:cx="http://schemas.microsoft.com/office/drawing/2014/chartex" xmlns:cx1="http://schemas.microsoft.com/office/drawing/2015/9/8/chartex" xmlns:cx2="http://schemas.microsoft.com/office/drawing/2015/10/21/chartex" xmlns:cx3="http://schemas.microsoft.com/office/drawing/2016/5/9/chartex" xmlns:cx4="http://schemas.microsoft.com/office/drawing/2016/5/10/chartex" xmlns:cx5="http://schemas.microsoft.com/office/drawing/2016/5/11/chartex" xmlns:cx6="http://schemas.microsoft.com/office/drawing/2016/5/12/chartex" xmlns:cx7="http://schemas.microsoft.com/office/drawing/2016/5/13/chartex" xmlns:cx8="http://schemas.microsoft.com/office/drawing/2016/5/14/chartex" xmlns:mc="http://schemas.openxmlformats.org/markup-compatibility/2006" xmlns:aink="http://schemas.microsoft.com/office/drawing/2016/ink" xmlns:am3d="http://schemas.microsoft.com/office/drawing/2017/model3d" xmlns:o="urn:schemas-microsoft-com:office:office" xmlns:r="http://schemas.openxmlformats.org/officeDocument/2006/relationships" xmlns:m="http://schemas.openxmlformats.org/officeDocument/2006/math" xmlns:v="urn:schemas-microsoft-com:vml" xmlns:wp14="http://schemas.microsoft.com/office/word/2010/wordprocessingDrawing" xmlns:wp="http://schemas.openxmlformats.org/drawingml/2006/wordprocessingDrawing" xmlns:w10="urn:schemas-microsoft-com:office:word" xmlns:w="http://schemas.openxmlformats.org/wordprocessingml/2006/main" xmlns:w14="http://schemas.microsoft.com/office/word/2010/wordml" xmlns:w15="http://schemas.microsoft.com/office/word/2012/wordml" xmlns:w16cex="http://schemas.microsoft.com/office/word/2018/wordml/cex" xmlns:w16cid="http://schemas.microsoft.com/office/word/2016/wordml/cid" xmlns:w16="http://schemas.microsoft.com/office/word/2018/wordml" xmlns:w16se="http://schemas.microsoft.com/office/word/2015/wordml/symex" xmlns:wpg="http://schemas.microsoft.com/office/word/2010/wordprocessingGroup" xmlns:wpi="http://schemas.microsoft.com/office/word/2010/wordprocessingInk" xmlns:wne="http://schemas.microsoft.com/office/word/2006/wordml" xmlns:wps="http://schemas.microsoft.com/office/word/2010/wordprocessingShape" mc:Ignorable="w14 w15 w16se w16cid w16 w16cex wp14">
+<w:ftr xmlns:wpc="http://schemas.microsoft.com/office/word/2010/wordprocessingCanvas" xmlns:cx="http://schemas.microsoft.com/office/drawing/2014/chartex" xmlns:cx1="http://schemas.microsoft.com/office/drawing/2015/9/8/chartex" xmlns:cx2="http://schemas.microsoft.com/office/drawing/2015/10/21/chartex" xmlns:cx3="http://schemas.microsoft.com/office/drawing/2016/5/9/chartex" xmlns:cx4="http://schemas.microsoft.com/office/drawing/2016/5/10/chartex" xmlns:cx5="http://schemas.microsoft.com/office/drawing/2016/5/11/chartex" xmlns:cx6="http://schemas.microsoft.com/office/drawing/2016/5/12/chartex" xmlns:cx7="http://schemas.microsoft.com/office/drawing/2016/5/13/chartex" xmlns:cx8="http://schemas.microsoft.com/office/drawing/2016/5/14/chartex" xmlns:mc="http://schemas.openxmlformats.org/markup-compatibility/2006" xmlns:aink="http://schemas.microsoft.com/office/drawing/2016/ink" xmlns:am3d="http://schemas.microsoft.com/office/drawing/2017/model3d" xmlns:o="urn:schemas-microsoft-com:office:office" xmlns:r="http://schemas.openxmlformats.org/officeDocument/2006/relationships" xmlns:m="http://schemas.openxmlformats.org/officeDocument/2006/math" xmlns:v="urn:schemas-microsoft-com:vml" xmlns:wp14="http://schemas.microsoft.com/office/word/2010/wordprocessingDrawing" xmlns:wp="http://schemas.openxmlformats.org/drawingml/2006/wordprocessingDrawing" xmlns:w10="urn:schemas-microsoft-com:office:word" xmlns:w="http://schemas.openxmlformats.org/wordprocessingml/2006/main" xmlns:w14="http://schemas.microsoft.com/office/word/2010/wordml" xmlns:w15="http://schemas.microsoft.com/office/word/2012/wordml" xmlns:w16cex="http://schemas.microsoft.com/office/word/2018/wordml/cex" xmlns:w16cid="http://schemas.microsoft.com/office/word/2016/wordml/cid" xmlns:w16="http://schemas.microsoft.com/office/word/2018/wordml" xmlns:w16sdtdh="http://schemas.microsoft.com/office/word/2020/wordml/sdtdatahash" xmlns:w16se="http://schemas.microsoft.com/office/word/2015/wordml/symex" xmlns:wpg="http://schemas.microsoft.com/office/word/2010/wordprocessingGroup" xmlns:wpi="http://schemas.microsoft.com/office/word/2010/wordprocessingInk" xmlns:wne="http://schemas.microsoft.com/office/word/2006/wordml" xmlns:wps="http://schemas.microsoft.com/office/word/2010/wordprocessingShape" mc:Ignorable="w14 w15 w16se w16cid w16 w16cex w16sdtdh wp14">
   <w:sdt>
     <w:sdtPr>
       <w:rPr>
@@ -4326,7 +4555,7 @@
 </file>
 
 <file path=word/footnotes.xml><?xml version="1.0" encoding="utf-8"?>
-<w:footnotes xmlns:wpc="http://schemas.microsoft.com/office/word/2010/wordprocessingCanvas" xmlns:cx="http://schemas.microsoft.com/office/drawing/2014/chartex" xmlns:cx1="http://schemas.microsoft.com/office/drawing/2015/9/8/chartex" xmlns:cx2="http://schemas.microsoft.com/office/drawing/2015/10/21/chartex" xmlns:cx3="http://schemas.microsoft.com/office/drawing/2016/5/9/chartex" xmlns:cx4="http://schemas.microsoft.com/office/drawing/2016/5/10/chartex" xmlns:cx5="http://schemas.microsoft.com/office/drawing/2016/5/11/chartex" xmlns:cx6="http://schemas.microsoft.com/office/drawing/2016/5/12/chartex" xmlns:cx7="http://schemas.microsoft.com/office/drawing/2016/5/13/chartex" xmlns:cx8="http://schemas.microsoft.com/office/drawing/2016/5/14/chartex" xmlns:mc="http://schemas.openxmlformats.org/markup-compatibility/2006" xmlns:aink="http://schemas.microsoft.com/office/drawing/2016/ink" xmlns:am3d="http://schemas.microsoft.com/office/drawing/2017/model3d" xmlns:o="urn:schemas-microsoft-com:office:office" xmlns:r="http://schemas.openxmlformats.org/officeDocument/2006/relationships" xmlns:m="http://schemas.openxmlformats.org/officeDocument/2006/math" xmlns:v="urn:schemas-microsoft-com:vml" xmlns:wp14="http://schemas.microsoft.com/office/word/2010/wordprocessingDrawing" xmlns:wp="http://schemas.openxmlformats.org/drawingml/2006/wordprocessingDrawing" xmlns:w10="urn:schemas-microsoft-com:office:word" xmlns:w="http://schemas.openxmlformats.org/wordprocessingml/2006/main" xmlns:w14="http://schemas.microsoft.com/office/word/2010/wordml" xmlns:w15="http://schemas.microsoft.com/office/word/2012/wordml" xmlns:w16cex="http://schemas.microsoft.com/office/word/2018/wordml/cex" xmlns:w16cid="http://schemas.microsoft.com/office/word/2016/wordml/cid" xmlns:w16="http://schemas.microsoft.com/office/word/2018/wordml" xmlns:w16se="http://schemas.microsoft.com/office/word/2015/wordml/symex" xmlns:wpg="http://schemas.microsoft.com/office/word/2010/wordprocessingGroup" xmlns:wpi="http://schemas.microsoft.com/office/word/2010/wordprocessingInk" xmlns:wne="http://schemas.microsoft.com/office/word/2006/wordml" xmlns:wps="http://schemas.microsoft.com/office/word/2010/wordprocessingShape" mc:Ignorable="w14 w15 w16se w16cid w16 w16cex wp14">
+<w:footnotes xmlns:wpc="http://schemas.microsoft.com/office/word/2010/wordprocessingCanvas" xmlns:cx="http://schemas.microsoft.com/office/drawing/2014/chartex" xmlns:cx1="http://schemas.microsoft.com/office/drawing/2015/9/8/chartex" xmlns:cx2="http://schemas.microsoft.com/office/drawing/2015/10/21/chartex" xmlns:cx3="http://schemas.microsoft.com/office/drawing/2016/5/9/chartex" xmlns:cx4="http://schemas.microsoft.com/office/drawing/2016/5/10/chartex" xmlns:cx5="http://schemas.microsoft.com/office/drawing/2016/5/11/chartex" xmlns:cx6="http://schemas.microsoft.com/office/drawing/2016/5/12/chartex" xmlns:cx7="http://schemas.microsoft.com/office/drawing/2016/5/13/chartex" xmlns:cx8="http://schemas.microsoft.com/office/drawing/2016/5/14/chartex" xmlns:mc="http://schemas.openxmlformats.org/markup-compatibility/2006" xmlns:aink="http://schemas.microsoft.com/office/drawing/2016/ink" xmlns:am3d="http://schemas.microsoft.com/office/drawing/2017/model3d" xmlns:o="urn:schemas-microsoft-com:office:office" xmlns:r="http://schemas.openxmlformats.org/officeDocument/2006/relationships" xmlns:m="http://schemas.openxmlformats.org/officeDocument/2006/math" xmlns:v="urn:schemas-microsoft-com:vml" xmlns:wp14="http://schemas.microsoft.com/office/word/2010/wordprocessingDrawing" xmlns:wp="http://schemas.openxmlformats.org/drawingml/2006/wordprocessingDrawing" xmlns:w10="urn:schemas-microsoft-com:office:word" xmlns:w="http://schemas.openxmlformats.org/wordprocessingml/2006/main" xmlns:w14="http://schemas.microsoft.com/office/word/2010/wordml" xmlns:w15="http://schemas.microsoft.com/office/word/2012/wordml" xmlns:w16cex="http://schemas.microsoft.com/office/word/2018/wordml/cex" xmlns:w16cid="http://schemas.microsoft.com/office/word/2016/wordml/cid" xmlns:w16="http://schemas.microsoft.com/office/word/2018/wordml" xmlns:w16sdtdh="http://schemas.microsoft.com/office/word/2020/wordml/sdtdatahash" xmlns:w16se="http://schemas.microsoft.com/office/word/2015/wordml/symex" xmlns:wpg="http://schemas.microsoft.com/office/word/2010/wordprocessingGroup" xmlns:wpi="http://schemas.microsoft.com/office/word/2010/wordprocessingInk" xmlns:wne="http://schemas.microsoft.com/office/word/2006/wordml" xmlns:wps="http://schemas.microsoft.com/office/word/2010/wordprocessingShape" mc:Ignorable="w14 w15 w16se w16cid w16 w16cex w16sdtdh wp14">
   <w:footnote w:type="separator" w:id="-1">
     <w:p>
       <w:r>
@@ -4345,7 +4574,7 @@
 </file>
 
 <file path=word/numbering.xml><?xml version="1.0" encoding="utf-8"?>
-<w:numbering xmlns:wpc="http://schemas.microsoft.com/office/word/2010/wordprocessingCanvas" xmlns:cx="http://schemas.microsoft.com/office/drawing/2014/chartex" xmlns:cx1="http://schemas.microsoft.com/office/drawing/2015/9/8/chartex" xmlns:cx2="http://schemas.microsoft.com/office/drawing/2015/10/21/chartex" xmlns:cx3="http://schemas.microsoft.com/office/drawing/2016/5/9/chartex" xmlns:cx4="http://schemas.microsoft.com/office/drawing/2016/5/10/chartex" xmlns:cx5="http://schemas.microsoft.com/office/drawing/2016/5/11/chartex" xmlns:cx6="http://schemas.microsoft.com/office/drawing/2016/5/12/chartex" xmlns:cx7="http://schemas.microsoft.com/office/drawing/2016/5/13/chartex" xmlns:cx8="http://schemas.microsoft.com/office/drawing/2016/5/14/chartex" xmlns:mc="http://schemas.openxmlformats.org/markup-compatibility/2006" xmlns:aink="http://schemas.microsoft.com/office/drawing/2016/ink" xmlns:am3d="http://schemas.microsoft.com/office/drawing/2017/model3d" xmlns:o="urn:schemas-microsoft-com:office:office" xmlns:r="http://schemas.openxmlformats.org/officeDocument/2006/relationships" xmlns:m="http://schemas.openxmlformats.org/officeDocument/2006/math" xmlns:v="urn:schemas-microsoft-com:vml" xmlns:wp14="http://schemas.microsoft.com/office/word/2010/wordprocessingDrawing" xmlns:wp="http://schemas.openxmlformats.org/drawingml/2006/wordprocessingDrawing" xmlns:w10="urn:schemas-microsoft-com:office:word" xmlns:w="http://schemas.openxmlformats.org/wordprocessingml/2006/main" xmlns:w14="http://schemas.microsoft.com/office/word/2010/wordml" xmlns:w15="http://schemas.microsoft.com/office/word/2012/wordml" xmlns:w16cex="http://schemas.microsoft.com/office/word/2018/wordml/cex" xmlns:w16cid="http://schemas.microsoft.com/office/word/2016/wordml/cid" xmlns:w16="http://schemas.microsoft.com/office/word/2018/wordml" xmlns:w16se="http://schemas.microsoft.com/office/word/2015/wordml/symex" xmlns:wpg="http://schemas.microsoft.com/office/word/2010/wordprocessingGroup" xmlns:wpi="http://schemas.microsoft.com/office/word/2010/wordprocessingInk" xmlns:wne="http://schemas.microsoft.com/office/word/2006/wordml" xmlns:wps="http://schemas.microsoft.com/office/word/2010/wordprocessingShape" mc:Ignorable="w14 w15 w16se w16cid w16 w16cex wp14">
+<w:numbering xmlns:wpc="http://schemas.microsoft.com/office/word/2010/wordprocessingCanvas" xmlns:cx="http://schemas.microsoft.com/office/drawing/2014/chartex" xmlns:cx1="http://schemas.microsoft.com/office/drawing/2015/9/8/chartex" xmlns:cx2="http://schemas.microsoft.com/office/drawing/2015/10/21/chartex" xmlns:cx3="http://schemas.microsoft.com/office/drawing/2016/5/9/chartex" xmlns:cx4="http://schemas.microsoft.com/office/drawing/2016/5/10/chartex" xmlns:cx5="http://schemas.microsoft.com/office/drawing/2016/5/11/chartex" xmlns:cx6="http://schemas.microsoft.com/office/drawing/2016/5/12/chartex" xmlns:cx7="http://schemas.microsoft.com/office/drawing/2016/5/13/chartex" xmlns:cx8="http://schemas.microsoft.com/office/drawing/2016/5/14/chartex" xmlns:mc="http://schemas.openxmlformats.org/markup-compatibility/2006" xmlns:aink="http://schemas.microsoft.com/office/drawing/2016/ink" xmlns:am3d="http://schemas.microsoft.com/office/drawing/2017/model3d" xmlns:o="urn:schemas-microsoft-com:office:office" xmlns:r="http://schemas.openxmlformats.org/officeDocument/2006/relationships" xmlns:m="http://schemas.openxmlformats.org/officeDocument/2006/math" xmlns:v="urn:schemas-microsoft-com:vml" xmlns:wp14="http://schemas.microsoft.com/office/word/2010/wordprocessingDrawing" xmlns:wp="http://schemas.openxmlformats.org/drawingml/2006/wordprocessingDrawing" xmlns:w10="urn:schemas-microsoft-com:office:word" xmlns:w="http://schemas.openxmlformats.org/wordprocessingml/2006/main" xmlns:w14="http://schemas.microsoft.com/office/word/2010/wordml" xmlns:w15="http://schemas.microsoft.com/office/word/2012/wordml" xmlns:w16cex="http://schemas.microsoft.com/office/word/2018/wordml/cex" xmlns:w16cid="http://schemas.microsoft.com/office/word/2016/wordml/cid" xmlns:w16="http://schemas.microsoft.com/office/word/2018/wordml" xmlns:w16sdtdh="http://schemas.microsoft.com/office/word/2020/wordml/sdtdatahash" xmlns:w16se="http://schemas.microsoft.com/office/word/2015/wordml/symex" xmlns:wpg="http://schemas.microsoft.com/office/word/2010/wordprocessingGroup" xmlns:wpi="http://schemas.microsoft.com/office/word/2010/wordprocessingInk" xmlns:wne="http://schemas.microsoft.com/office/word/2006/wordml" xmlns:wps="http://schemas.microsoft.com/office/word/2010/wordprocessingShape" mc:Ignorable="w14 w15 w16se w16cid w16 w16cex w16sdtdh wp14">
   <w:abstractNum w:abstractNumId="0" w15:restartNumberingAfterBreak="0">
     <w:nsid w:val="03F465FD"/>
     <w:multiLevelType w:val="hybridMultilevel"/>
@@ -4934,7 +5163,7 @@
 </file>
 
 <file path=word/styles.xml><?xml version="1.0" encoding="utf-8"?>
-<w:styles xmlns:mc="http://schemas.openxmlformats.org/markup-compatibility/2006" xmlns:r="http://schemas.openxmlformats.org/officeDocument/2006/relationships" xmlns:w="http://schemas.openxmlformats.org/wordprocessingml/2006/main" xmlns:w14="http://schemas.microsoft.com/office/word/2010/wordml" xmlns:w15="http://schemas.microsoft.com/office/word/2012/wordml" xmlns:w16cex="http://schemas.microsoft.com/office/word/2018/wordml/cex" xmlns:w16cid="http://schemas.microsoft.com/office/word/2016/wordml/cid" xmlns:w16="http://schemas.microsoft.com/office/word/2018/wordml" xmlns:w16se="http://schemas.microsoft.com/office/word/2015/wordml/symex" mc:Ignorable="w14 w15 w16se w16cid w16 w16cex">
+<w:styles xmlns:mc="http://schemas.openxmlformats.org/markup-compatibility/2006" xmlns:r="http://schemas.openxmlformats.org/officeDocument/2006/relationships" xmlns:w="http://schemas.openxmlformats.org/wordprocessingml/2006/main" xmlns:w14="http://schemas.microsoft.com/office/word/2010/wordml" xmlns:w15="http://schemas.microsoft.com/office/word/2012/wordml" xmlns:w16cex="http://schemas.microsoft.com/office/word/2018/wordml/cex" xmlns:w16cid="http://schemas.microsoft.com/office/word/2016/wordml/cid" xmlns:w16="http://schemas.microsoft.com/office/word/2018/wordml" xmlns:w16sdtdh="http://schemas.microsoft.com/office/word/2020/wordml/sdtdatahash" xmlns:w16se="http://schemas.microsoft.com/office/word/2015/wordml/symex" mc:Ignorable="w14 w15 w16se w16cid w16 w16cex w16sdtdh">
   <w:docDefaults>
     <w:rPrDefault>
       <w:rPr>

</xml_diff>

<commit_message>
Upate: improved metronome ui
</commit_message>
<xml_diff>
--- a/README.docx
+++ b/README.docx
@@ -3792,7 +3792,7 @@
         <w:adjustRightInd w:val="0"/>
         <w:spacing w:line="300" w:lineRule="auto"/>
         <w:rPr>
-          <w:rFonts w:ascii="Helvetica" w:hAnsi="Helvetica" w:cs="Helvetica Neue"/>
+          <w:rFonts w:ascii="Helvetica" w:hAnsi="Helvetica" w:cs="Menlo"/>
           <w:color w:val="000000"/>
           <w:sz w:val="28"/>
           <w:szCs w:val="28"/>
@@ -3853,42 +3853,16 @@
         </w:rPr>
         <w:t>.</w:t>
       </w:r>
-    </w:p>
-    <w:p>
-      <w:pPr>
-        <w:tabs>
-          <w:tab w:val="left" w:pos="593"/>
-        </w:tabs>
-        <w:autoSpaceDE w:val="0"/>
-        <w:autoSpaceDN w:val="0"/>
-        <w:adjustRightInd w:val="0"/>
-        <w:spacing w:line="300" w:lineRule="auto"/>
-        <w:rPr>
-          <w:rFonts w:ascii="Helvetica" w:hAnsi="Helvetica" w:cs="Menlo"/>
-          <w:color w:val="000000"/>
-          <w:sz w:val="28"/>
-          <w:szCs w:val="28"/>
-          <w:lang w:val="en-US"/>
-        </w:rPr>
-      </w:pPr>
-    </w:p>
-    <w:p>
-      <w:pPr>
-        <w:tabs>
-          <w:tab w:val="left" w:pos="593"/>
-        </w:tabs>
-        <w:autoSpaceDE w:val="0"/>
-        <w:autoSpaceDN w:val="0"/>
-        <w:adjustRightInd w:val="0"/>
-        <w:spacing w:line="300" w:lineRule="auto"/>
-        <w:rPr>
-          <w:rFonts w:ascii="Helvetica" w:hAnsi="Helvetica" w:cs="Menlo"/>
-          <w:color w:val="000000"/>
-          <w:sz w:val="28"/>
-          <w:szCs w:val="28"/>
-          <w:lang w:val="en-US"/>
-        </w:rPr>
-      </w:pPr>
+      <w:r>
+        <w:rPr>
+          <w:rFonts w:ascii="Helvetica" w:hAnsi="Helvetica" w:cs="Helvetica Neue"/>
+          <w:color w:val="000000"/>
+          <w:sz w:val="28"/>
+          <w:szCs w:val="28"/>
+          <w:lang w:val="en-US"/>
+        </w:rPr>
+        <w:t xml:space="preserve"> </w:t>
+      </w:r>
       <w:r>
         <w:rPr>
           <w:rFonts w:ascii="Helvetica" w:hAnsi="Helvetica" w:cs="Helvetica Neue"/>
@@ -4151,6 +4125,82 @@
           <w:lang w:val="en-US"/>
         </w:rPr>
         <w:t xml:space="preserve"> </w:t>
+      </w:r>
+    </w:p>
+    <w:p>
+      <w:pPr>
+        <w:pStyle w:val="ListParagraph"/>
+        <w:numPr>
+          <w:ilvl w:val="0"/>
+          <w:numId w:val="2"/>
+        </w:numPr>
+        <w:tabs>
+          <w:tab w:val="left" w:pos="593"/>
+        </w:tabs>
+        <w:autoSpaceDE w:val="0"/>
+        <w:autoSpaceDN w:val="0"/>
+        <w:adjustRightInd w:val="0"/>
+        <w:spacing w:line="300" w:lineRule="auto"/>
+        <w:rPr>
+          <w:rFonts w:ascii="Helvetica" w:hAnsi="Helvetica" w:cs="Menlo"/>
+          <w:color w:val="000000"/>
+          <w:sz w:val="28"/>
+          <w:szCs w:val="28"/>
+        </w:rPr>
+      </w:pPr>
+      <w:r>
+        <w:rPr>
+          <w:rFonts w:ascii="Helvetica" w:hAnsi="Helvetica" w:cs="Menlo"/>
+          <w:color w:val="000000"/>
+          <w:sz w:val="28"/>
+          <w:szCs w:val="28"/>
+        </w:rPr>
+        <w:t>Ableton Link library </w:t>
+      </w:r>
+      <w:r>
+        <w:rPr>
+          <w:rFonts w:ascii="Helvetica" w:hAnsi="Helvetica" w:cs="Menlo"/>
+          <w:color w:val="000000"/>
+          <w:sz w:val="28"/>
+          <w:szCs w:val="28"/>
+        </w:rPr>
+        <w:fldChar w:fldCharType="begin"/>
+      </w:r>
+      <w:r>
+        <w:rPr>
+          <w:rFonts w:ascii="Helvetica" w:hAnsi="Helvetica" w:cs="Menlo"/>
+          <w:color w:val="000000"/>
+          <w:sz w:val="28"/>
+          <w:szCs w:val="28"/>
+        </w:rPr>
+        <w:instrText xml:space="preserve"> HYPERLINK "https://ableton.github.io/link/" </w:instrText>
+      </w:r>
+      <w:r>
+        <w:rPr>
+          <w:rFonts w:ascii="Helvetica" w:hAnsi="Helvetica" w:cs="Menlo"/>
+          <w:color w:val="000000"/>
+          <w:sz w:val="28"/>
+          <w:szCs w:val="28"/>
+        </w:rPr>
+        <w:fldChar w:fldCharType="separate"/>
+      </w:r>
+      <w:r>
+        <w:rPr>
+          <w:rStyle w:val="Hyperlink"/>
+          <w:rFonts w:ascii="Helvetica" w:hAnsi="Helvetica" w:cs="Menlo"/>
+          <w:sz w:val="28"/>
+          <w:szCs w:val="28"/>
+        </w:rPr>
+        <w:t>https://ableton.github.io/link/</w:t>
+      </w:r>
+      <w:r>
+        <w:rPr>
+          <w:rFonts w:ascii="Helvetica" w:hAnsi="Helvetica" w:cs="Menlo"/>
+          <w:color w:val="000000"/>
+          <w:sz w:val="28"/>
+          <w:szCs w:val="28"/>
+        </w:rPr>
+        <w:fldChar w:fldCharType="end"/>
       </w:r>
     </w:p>
     <w:p>
@@ -4805,6 +4855,155 @@
     </w:lvl>
   </w:abstractNum>
   <w:abstractNum w:abstractNumId="1" w15:restartNumberingAfterBreak="0">
+    <w:nsid w:val="0CEB3ADD"/>
+    <w:multiLevelType w:val="multilevel"/>
+    <w:tmpl w:val="E0B28800"/>
+    <w:lvl w:ilvl="0">
+      <w:start w:val="1"/>
+      <w:numFmt w:val="bullet"/>
+      <w:lvlText w:val=""/>
+      <w:lvlJc w:val="left"/>
+      <w:pPr>
+        <w:tabs>
+          <w:tab w:val="num" w:pos="720"/>
+        </w:tabs>
+        <w:ind w:left="720" w:hanging="360"/>
+      </w:pPr>
+      <w:rPr>
+        <w:rFonts w:ascii="Symbol" w:hAnsi="Symbol" w:hint="default"/>
+        <w:sz w:val="20"/>
+      </w:rPr>
+    </w:lvl>
+    <w:lvl w:ilvl="1" w:tentative="1">
+      <w:start w:val="1"/>
+      <w:numFmt w:val="bullet"/>
+      <w:lvlText w:val="o"/>
+      <w:lvlJc w:val="left"/>
+      <w:pPr>
+        <w:tabs>
+          <w:tab w:val="num" w:pos="1440"/>
+        </w:tabs>
+        <w:ind w:left="1440" w:hanging="360"/>
+      </w:pPr>
+      <w:rPr>
+        <w:rFonts w:ascii="Courier New" w:hAnsi="Courier New" w:hint="default"/>
+        <w:sz w:val="20"/>
+      </w:rPr>
+    </w:lvl>
+    <w:lvl w:ilvl="2" w:tentative="1">
+      <w:start w:val="1"/>
+      <w:numFmt w:val="bullet"/>
+      <w:lvlText w:val=""/>
+      <w:lvlJc w:val="left"/>
+      <w:pPr>
+        <w:tabs>
+          <w:tab w:val="num" w:pos="2160"/>
+        </w:tabs>
+        <w:ind w:left="2160" w:hanging="360"/>
+      </w:pPr>
+      <w:rPr>
+        <w:rFonts w:ascii="Wingdings" w:hAnsi="Wingdings" w:hint="default"/>
+        <w:sz w:val="20"/>
+      </w:rPr>
+    </w:lvl>
+    <w:lvl w:ilvl="3" w:tentative="1">
+      <w:start w:val="1"/>
+      <w:numFmt w:val="bullet"/>
+      <w:lvlText w:val=""/>
+      <w:lvlJc w:val="left"/>
+      <w:pPr>
+        <w:tabs>
+          <w:tab w:val="num" w:pos="2880"/>
+        </w:tabs>
+        <w:ind w:left="2880" w:hanging="360"/>
+      </w:pPr>
+      <w:rPr>
+        <w:rFonts w:ascii="Wingdings" w:hAnsi="Wingdings" w:hint="default"/>
+        <w:sz w:val="20"/>
+      </w:rPr>
+    </w:lvl>
+    <w:lvl w:ilvl="4" w:tentative="1">
+      <w:start w:val="1"/>
+      <w:numFmt w:val="bullet"/>
+      <w:lvlText w:val=""/>
+      <w:lvlJc w:val="left"/>
+      <w:pPr>
+        <w:tabs>
+          <w:tab w:val="num" w:pos="3600"/>
+        </w:tabs>
+        <w:ind w:left="3600" w:hanging="360"/>
+      </w:pPr>
+      <w:rPr>
+        <w:rFonts w:ascii="Wingdings" w:hAnsi="Wingdings" w:hint="default"/>
+        <w:sz w:val="20"/>
+      </w:rPr>
+    </w:lvl>
+    <w:lvl w:ilvl="5" w:tentative="1">
+      <w:start w:val="1"/>
+      <w:numFmt w:val="bullet"/>
+      <w:lvlText w:val=""/>
+      <w:lvlJc w:val="left"/>
+      <w:pPr>
+        <w:tabs>
+          <w:tab w:val="num" w:pos="4320"/>
+        </w:tabs>
+        <w:ind w:left="4320" w:hanging="360"/>
+      </w:pPr>
+      <w:rPr>
+        <w:rFonts w:ascii="Wingdings" w:hAnsi="Wingdings" w:hint="default"/>
+        <w:sz w:val="20"/>
+      </w:rPr>
+    </w:lvl>
+    <w:lvl w:ilvl="6" w:tentative="1">
+      <w:start w:val="1"/>
+      <w:numFmt w:val="bullet"/>
+      <w:lvlText w:val=""/>
+      <w:lvlJc w:val="left"/>
+      <w:pPr>
+        <w:tabs>
+          <w:tab w:val="num" w:pos="5040"/>
+        </w:tabs>
+        <w:ind w:left="5040" w:hanging="360"/>
+      </w:pPr>
+      <w:rPr>
+        <w:rFonts w:ascii="Wingdings" w:hAnsi="Wingdings" w:hint="default"/>
+        <w:sz w:val="20"/>
+      </w:rPr>
+    </w:lvl>
+    <w:lvl w:ilvl="7" w:tentative="1">
+      <w:start w:val="1"/>
+      <w:numFmt w:val="bullet"/>
+      <w:lvlText w:val=""/>
+      <w:lvlJc w:val="left"/>
+      <w:pPr>
+        <w:tabs>
+          <w:tab w:val="num" w:pos="5760"/>
+        </w:tabs>
+        <w:ind w:left="5760" w:hanging="360"/>
+      </w:pPr>
+      <w:rPr>
+        <w:rFonts w:ascii="Wingdings" w:hAnsi="Wingdings" w:hint="default"/>
+        <w:sz w:val="20"/>
+      </w:rPr>
+    </w:lvl>
+    <w:lvl w:ilvl="8" w:tentative="1">
+      <w:start w:val="1"/>
+      <w:numFmt w:val="bullet"/>
+      <w:lvlText w:val=""/>
+      <w:lvlJc w:val="left"/>
+      <w:pPr>
+        <w:tabs>
+          <w:tab w:val="num" w:pos="6480"/>
+        </w:tabs>
+        <w:ind w:left="6480" w:hanging="360"/>
+      </w:pPr>
+      <w:rPr>
+        <w:rFonts w:ascii="Wingdings" w:hAnsi="Wingdings" w:hint="default"/>
+        <w:sz w:val="20"/>
+      </w:rPr>
+    </w:lvl>
+  </w:abstractNum>
+  <w:abstractNum w:abstractNumId="2" w15:restartNumberingAfterBreak="0">
     <w:nsid w:val="128D6B70"/>
     <w:multiLevelType w:val="hybridMultilevel"/>
     <w:tmpl w:val="3D8817B4"/>
@@ -4918,7 +5117,7 @@
       </w:rPr>
     </w:lvl>
   </w:abstractNum>
-  <w:abstractNum w:abstractNumId="2" w15:restartNumberingAfterBreak="0">
+  <w:abstractNum w:abstractNumId="3" w15:restartNumberingAfterBreak="0">
     <w:nsid w:val="14082CC5"/>
     <w:multiLevelType w:val="hybridMultilevel"/>
     <w:tmpl w:val="81226608"/>
@@ -5031,7 +5230,7 @@
       </w:rPr>
     </w:lvl>
   </w:abstractNum>
-  <w:abstractNum w:abstractNumId="3" w15:restartNumberingAfterBreak="0">
+  <w:abstractNum w:abstractNumId="4" w15:restartNumberingAfterBreak="0">
     <w:nsid w:val="6966491E"/>
     <w:multiLevelType w:val="multilevel"/>
     <w:tmpl w:val="A986EDA6"/>
@@ -5180,7 +5379,7 @@
       </w:rPr>
     </w:lvl>
   </w:abstractNum>
-  <w:abstractNum w:abstractNumId="4" w15:restartNumberingAfterBreak="0">
+  <w:abstractNum w:abstractNumId="5" w15:restartNumberingAfterBreak="0">
     <w:nsid w:val="6DD71560"/>
     <w:multiLevelType w:val="hybridMultilevel"/>
     <w:tmpl w:val="94D08B9E"/>
@@ -5294,7 +5493,7 @@
       </w:rPr>
     </w:lvl>
   </w:abstractNum>
-  <w:abstractNum w:abstractNumId="5" w15:restartNumberingAfterBreak="0">
+  <w:abstractNum w:abstractNumId="6" w15:restartNumberingAfterBreak="0">
     <w:nsid w:val="6F3C2AC7"/>
     <w:multiLevelType w:val="hybridMultilevel"/>
     <w:tmpl w:val="993AC9C8"/>
@@ -5409,22 +5608,25 @@
     </w:lvl>
   </w:abstractNum>
   <w:num w:numId="1">
-    <w:abstractNumId w:val="2"/>
+    <w:abstractNumId w:val="3"/>
   </w:num>
   <w:num w:numId="2">
-    <w:abstractNumId w:val="1"/>
+    <w:abstractNumId w:val="2"/>
   </w:num>
   <w:num w:numId="3">
     <w:abstractNumId w:val="0"/>
   </w:num>
   <w:num w:numId="4">
+    <w:abstractNumId w:val="5"/>
+  </w:num>
+  <w:num w:numId="5">
+    <w:abstractNumId w:val="6"/>
+  </w:num>
+  <w:num w:numId="6">
     <w:abstractNumId w:val="4"/>
   </w:num>
-  <w:num w:numId="5">
-    <w:abstractNumId w:val="5"/>
-  </w:num>
-  <w:num w:numId="6">
-    <w:abstractNumId w:val="3"/>
+  <w:num w:numId="7">
+    <w:abstractNumId w:val="1"/>
   </w:num>
 </w:numbering>
 </file>
@@ -5827,7 +6029,6 @@
   <w:style w:type="character" w:default="1" w:styleId="DefaultParagraphFont">
     <w:name w:val="Default Paragraph Font"/>
     <w:uiPriority w:val="1"/>
-    <w:semiHidden/>
     <w:unhideWhenUsed/>
   </w:style>
   <w:style w:type="table" w:default="1" w:styleId="TableNormal">

</xml_diff>

<commit_message>
Update: rewrite osc interface using tinyosc library
</commit_message>
<xml_diff>
--- a/README.docx
+++ b/README.docx
@@ -1,6 +1,6 @@
 
 <file path=word/document.xml><?xml version="1.0" encoding="utf-8"?>
-<w:document xmlns:wpc="http://schemas.microsoft.com/office/word/2010/wordprocessingCanvas" xmlns:cx="http://schemas.microsoft.com/office/drawing/2014/chartex" xmlns:cx1="http://schemas.microsoft.com/office/drawing/2015/9/8/chartex" xmlns:cx2="http://schemas.microsoft.com/office/drawing/2015/10/21/chartex" xmlns:cx3="http://schemas.microsoft.com/office/drawing/2016/5/9/chartex" xmlns:cx4="http://schemas.microsoft.com/office/drawing/2016/5/10/chartex" xmlns:cx5="http://schemas.microsoft.com/office/drawing/2016/5/11/chartex" xmlns:cx6="http://schemas.microsoft.com/office/drawing/2016/5/12/chartex" xmlns:cx7="http://schemas.microsoft.com/office/drawing/2016/5/13/chartex" xmlns:cx8="http://schemas.microsoft.com/office/drawing/2016/5/14/chartex" xmlns:mc="http://schemas.openxmlformats.org/markup-compatibility/2006" xmlns:aink="http://schemas.microsoft.com/office/drawing/2016/ink" xmlns:am3d="http://schemas.microsoft.com/office/drawing/2017/model3d" xmlns:o="urn:schemas-microsoft-com:office:office" xmlns:r="http://schemas.openxmlformats.org/officeDocument/2006/relationships" xmlns:m="http://schemas.openxmlformats.org/officeDocument/2006/math" xmlns:v="urn:schemas-microsoft-com:vml" xmlns:wp14="http://schemas.microsoft.com/office/word/2010/wordprocessingDrawing" xmlns:wp="http://schemas.openxmlformats.org/drawingml/2006/wordprocessingDrawing" xmlns:w10="urn:schemas-microsoft-com:office:word" xmlns:w="http://schemas.openxmlformats.org/wordprocessingml/2006/main" xmlns:w14="http://schemas.microsoft.com/office/word/2010/wordml" xmlns:w15="http://schemas.microsoft.com/office/word/2012/wordml" xmlns:w16cex="http://schemas.microsoft.com/office/word/2018/wordml/cex" xmlns:w16cid="http://schemas.microsoft.com/office/word/2016/wordml/cid" xmlns:w16="http://schemas.microsoft.com/office/word/2018/wordml" xmlns:w16sdtdh="http://schemas.microsoft.com/office/word/2020/wordml/sdtdatahash" xmlns:w16se="http://schemas.microsoft.com/office/word/2015/wordml/symex" xmlns:wpg="http://schemas.microsoft.com/office/word/2010/wordprocessingGroup" xmlns:wpi="http://schemas.microsoft.com/office/word/2010/wordprocessingInk" xmlns:wne="http://schemas.microsoft.com/office/word/2006/wordml" xmlns:wps="http://schemas.microsoft.com/office/word/2010/wordprocessingShape" mc:Ignorable="w14 w15 w16se w16cid w16 w16cex w16sdtdh wp14">
+<w:document xmlns:wpc="http://schemas.microsoft.com/office/word/2010/wordprocessingCanvas" xmlns:cx="http://schemas.microsoft.com/office/drawing/2014/chartex" xmlns:cx1="http://schemas.microsoft.com/office/drawing/2015/9/8/chartex" xmlns:cx2="http://schemas.microsoft.com/office/drawing/2015/10/21/chartex" xmlns:cx3="http://schemas.microsoft.com/office/drawing/2016/5/9/chartex" xmlns:cx4="http://schemas.microsoft.com/office/drawing/2016/5/10/chartex" xmlns:cx5="http://schemas.microsoft.com/office/drawing/2016/5/11/chartex" xmlns:cx6="http://schemas.microsoft.com/office/drawing/2016/5/12/chartex" xmlns:cx7="http://schemas.microsoft.com/office/drawing/2016/5/13/chartex" xmlns:cx8="http://schemas.microsoft.com/office/drawing/2016/5/14/chartex" xmlns:mc="http://schemas.openxmlformats.org/markup-compatibility/2006" xmlns:aink="http://schemas.microsoft.com/office/drawing/2016/ink" xmlns:am3d="http://schemas.microsoft.com/office/drawing/2017/model3d" xmlns:o="urn:schemas-microsoft-com:office:office" xmlns:r="http://schemas.openxmlformats.org/officeDocument/2006/relationships" xmlns:m="http://schemas.openxmlformats.org/officeDocument/2006/math" xmlns:v="urn:schemas-microsoft-com:vml" xmlns:wp14="http://schemas.microsoft.com/office/word/2010/wordprocessingDrawing" xmlns:wp="http://schemas.openxmlformats.org/drawingml/2006/wordprocessingDrawing" xmlns:w10="urn:schemas-microsoft-com:office:word" xmlns:w="http://schemas.openxmlformats.org/wordprocessingml/2006/main" xmlns:w14="http://schemas.microsoft.com/office/word/2010/wordml" xmlns:w15="http://schemas.microsoft.com/office/word/2012/wordml" xmlns:w16cex="http://schemas.microsoft.com/office/word/2018/wordml/cex" xmlns:w16cid="http://schemas.microsoft.com/office/word/2016/wordml/cid" xmlns:w16="http://schemas.microsoft.com/office/word/2018/wordml" xmlns:w16se="http://schemas.microsoft.com/office/word/2015/wordml/symex" xmlns:wpg="http://schemas.microsoft.com/office/word/2010/wordprocessingGroup" xmlns:wpi="http://schemas.microsoft.com/office/word/2010/wordprocessingInk" xmlns:wne="http://schemas.microsoft.com/office/word/2006/wordml" xmlns:wps="http://schemas.microsoft.com/office/word/2010/wordprocessingShape" mc:Ignorable="w14 w15 w16se w16cid w16 w16cex wp14">
   <w:body>
     <w:p>
       <w:pPr>
@@ -5435,35 +5435,31 @@
         </w:rPr>
       </w:pPr>
       <w:r>
-        <w:rPr>
-          <w:rFonts w:cstheme="minorHAnsi"/>
-          <w:color w:val="000000"/>
-        </w:rPr>
-        <w:t>Ableton Link library </w:t>
-      </w:r>
-      <w:r>
-        <w:fldChar w:fldCharType="begin"/>
-      </w:r>
-      <w:r>
-        <w:instrText xml:space="preserve"> HYPERLINK "https://ableton.github.io/link/" </w:instrText>
-      </w:r>
-      <w:r>
-        <w:fldChar w:fldCharType="separate"/>
-      </w:r>
-      <w:r>
-        <w:rPr>
-          <w:rStyle w:val="Hyperlink"/>
-          <w:rFonts w:cstheme="minorHAnsi"/>
-        </w:rPr>
-        <w:t>https://ableton.github.io/link/</w:t>
-      </w:r>
-      <w:r>
-        <w:rPr>
-          <w:rStyle w:val="Hyperlink"/>
-          <w:rFonts w:cstheme="minorHAnsi"/>
-        </w:rPr>
-        <w:fldChar w:fldCharType="end"/>
-      </w:r>
+        <w:t>TinyOSC</w:t>
+      </w:r>
+      <w:r>
+        <w:rPr>
+          <w:color w:val="BEC0C2"/>
+        </w:rPr>
+        <w:t xml:space="preserve"> </w:t>
+      </w:r>
+      <w:r>
+        <w:t>library</w:t>
+      </w:r>
+      <w:r>
+        <w:rPr>
+          <w:color w:val="BEC0C2"/>
+        </w:rPr>
+        <w:t xml:space="preserve"> </w:t>
+      </w:r>
+      <w:hyperlink r:id="rId27" w:history="1">
+        <w:r>
+          <w:rPr>
+            <w:rStyle w:val="Hyperlink"/>
+          </w:rPr>
+          <w:t>https://github.com/mhroth/tinyosc</w:t>
+        </w:r>
+      </w:hyperlink>
     </w:p>
     <w:p>
       <w:pPr>
@@ -5489,13 +5485,13 @@
           <w:rFonts w:cstheme="minorHAnsi"/>
           <w:color w:val="000000"/>
         </w:rPr>
-        <w:t xml:space="preserve">global hotkey library </w:t>
+        <w:t>Ableton Link library </w:t>
       </w:r>
       <w:r>
         <w:fldChar w:fldCharType="begin"/>
       </w:r>
       <w:r>
-        <w:instrText xml:space="preserve"> HYPERLINK "https://github.com/Skycoder42/QHotkey" </w:instrText>
+        <w:instrText xml:space="preserve"> HYPERLINK "https://ableton.github.io/link/" </w:instrText>
       </w:r>
       <w:r>
         <w:fldChar w:fldCharType="separate"/>
@@ -5505,7 +5501,7 @@
           <w:rStyle w:val="Hyperlink"/>
           <w:rFonts w:cstheme="minorHAnsi"/>
         </w:rPr>
-        <w:t>https://github.com/Skycoder42/QHotkey</w:t>
+        <w:t>https://ableton.github.io/link/</w:t>
       </w:r>
       <w:r>
         <w:rPr>
@@ -5513,70 +5509,6 @@
           <w:rFonts w:cstheme="minorHAnsi"/>
         </w:rPr>
         <w:fldChar w:fldCharType="end"/>
-      </w:r>
-      <w:r>
-        <w:rPr>
-          <w:rFonts w:cstheme="minorHAnsi"/>
-          <w:color w:val="000000"/>
-          <w:lang w:val="en-US"/>
-        </w:rPr>
-        <w:t xml:space="preserve"> </w:t>
-      </w:r>
-    </w:p>
-    <w:p>
-      <w:pPr>
-        <w:tabs>
-          <w:tab w:val="left" w:pos="593"/>
-        </w:tabs>
-        <w:autoSpaceDE w:val="0"/>
-        <w:autoSpaceDN w:val="0"/>
-        <w:adjustRightInd w:val="0"/>
-        <w:spacing w:line="276" w:lineRule="auto"/>
-        <w:rPr>
-          <w:rFonts w:cstheme="minorHAnsi"/>
-          <w:color w:val="000000"/>
-          <w:lang w:val="en-US"/>
-        </w:rPr>
-      </w:pPr>
-    </w:p>
-    <w:p>
-      <w:pPr>
-        <w:tabs>
-          <w:tab w:val="left" w:pos="593"/>
-        </w:tabs>
-        <w:autoSpaceDE w:val="0"/>
-        <w:autoSpaceDN w:val="0"/>
-        <w:adjustRightInd w:val="0"/>
-        <w:spacing w:line="276" w:lineRule="auto"/>
-        <w:rPr>
-          <w:rFonts w:cstheme="minorHAnsi"/>
-          <w:color w:val="000000"/>
-          <w:lang w:val="en-US"/>
-        </w:rPr>
-      </w:pPr>
-      <w:r>
-        <w:rPr>
-          <w:rFonts w:cstheme="minorHAnsi"/>
-          <w:color w:val="000000"/>
-          <w:lang w:val="en-US"/>
-        </w:rPr>
-        <w:t>The source code can be compiled for</w:t>
-      </w:r>
-      <w:r>
-        <w:rPr>
-          <w:rFonts w:cstheme="minorHAnsi"/>
-          <w:color w:val="000000"/>
-          <w:lang w:val="en-US"/>
-        </w:rPr>
-        <w:t xml:space="preserve"> target </w:t>
-      </w:r>
-      <w:r>
-        <w:rPr>
-          <w:rFonts w:cstheme="minorHAnsi"/>
-          <w:color w:val="000000"/>
-          <w:lang w:val="en-US"/>
-        </w:rPr>
-        <w:t>platforms compatible with:</w:t>
       </w:r>
     </w:p>
     <w:p>
@@ -5596,16 +5528,101 @@
         <w:rPr>
           <w:rFonts w:cstheme="minorHAnsi"/>
           <w:color w:val="000000"/>
-          <w:lang w:val="en-US"/>
-        </w:rPr>
-      </w:pPr>
-      <w:r>
-        <w:rPr>
-          <w:rFonts w:cstheme="minorHAnsi"/>
-          <w:color w:val="000000"/>
-          <w:lang w:val="en-US"/>
-        </w:rPr>
-        <w:t>macOS 10.13 or higher</w:t>
+        </w:rPr>
+      </w:pPr>
+      <w:r>
+        <w:rPr>
+          <w:rFonts w:cstheme="minorHAnsi"/>
+          <w:color w:val="000000"/>
+        </w:rPr>
+        <w:t xml:space="preserve">global hotkey library </w:t>
+      </w:r>
+      <w:r>
+        <w:fldChar w:fldCharType="begin"/>
+      </w:r>
+      <w:r>
+        <w:instrText xml:space="preserve"> HYPERLINK "https://github.com/Skycoder42/QHotkey" </w:instrText>
+      </w:r>
+      <w:r>
+        <w:fldChar w:fldCharType="separate"/>
+      </w:r>
+      <w:r>
+        <w:rPr>
+          <w:rStyle w:val="Hyperlink"/>
+          <w:rFonts w:cstheme="minorHAnsi"/>
+        </w:rPr>
+        <w:t>https://github.com/Skycoder42/QHotkey</w:t>
+      </w:r>
+      <w:r>
+        <w:rPr>
+          <w:rStyle w:val="Hyperlink"/>
+          <w:rFonts w:cstheme="minorHAnsi"/>
+        </w:rPr>
+        <w:fldChar w:fldCharType="end"/>
+      </w:r>
+      <w:r>
+        <w:rPr>
+          <w:rFonts w:cstheme="minorHAnsi"/>
+          <w:color w:val="000000"/>
+          <w:lang w:val="en-US"/>
+        </w:rPr>
+        <w:t xml:space="preserve"> </w:t>
+      </w:r>
+    </w:p>
+    <w:p>
+      <w:pPr>
+        <w:tabs>
+          <w:tab w:val="left" w:pos="593"/>
+        </w:tabs>
+        <w:autoSpaceDE w:val="0"/>
+        <w:autoSpaceDN w:val="0"/>
+        <w:adjustRightInd w:val="0"/>
+        <w:spacing w:line="276" w:lineRule="auto"/>
+        <w:rPr>
+          <w:rFonts w:cstheme="minorHAnsi"/>
+          <w:color w:val="000000"/>
+          <w:lang w:val="en-US"/>
+        </w:rPr>
+      </w:pPr>
+    </w:p>
+    <w:p>
+      <w:pPr>
+        <w:tabs>
+          <w:tab w:val="left" w:pos="593"/>
+        </w:tabs>
+        <w:autoSpaceDE w:val="0"/>
+        <w:autoSpaceDN w:val="0"/>
+        <w:adjustRightInd w:val="0"/>
+        <w:spacing w:line="276" w:lineRule="auto"/>
+        <w:rPr>
+          <w:rFonts w:cstheme="minorHAnsi"/>
+          <w:color w:val="000000"/>
+          <w:lang w:val="en-US"/>
+        </w:rPr>
+      </w:pPr>
+      <w:r>
+        <w:rPr>
+          <w:rFonts w:cstheme="minorHAnsi"/>
+          <w:color w:val="000000"/>
+          <w:lang w:val="en-US"/>
+        </w:rPr>
+        <w:t>The source code can be compiled for</w:t>
+      </w:r>
+      <w:r>
+        <w:rPr>
+          <w:rFonts w:cstheme="minorHAnsi"/>
+          <w:color w:val="000000"/>
+          <w:lang w:val="en-US"/>
+        </w:rPr>
+        <w:t xml:space="preserve"> target </w:t>
+      </w:r>
+      <w:r>
+        <w:rPr>
+          <w:rFonts w:cstheme="minorHAnsi"/>
+          <w:color w:val="000000"/>
+          <w:lang w:val="en-US"/>
+        </w:rPr>
+        <w:t>platforms compatible with:</w:t>
       </w:r>
     </w:p>
     <w:p>
@@ -5634,25 +5651,7 @@
           <w:color w:val="000000"/>
           <w:lang w:val="en-US"/>
         </w:rPr>
-        <w:t xml:space="preserve">windows 7, windows 10 or higher </w:t>
-      </w:r>
-      <w:proofErr w:type="gramStart"/>
-      <w:r>
-        <w:rPr>
-          <w:rFonts w:cstheme="minorHAnsi"/>
-          <w:color w:val="000000"/>
-          <w:lang w:val="en-US"/>
-        </w:rPr>
-        <w:t>( 64</w:t>
-      </w:r>
-      <w:proofErr w:type="gramEnd"/>
-      <w:r>
-        <w:rPr>
-          <w:rFonts w:cstheme="minorHAnsi"/>
-          <w:color w:val="000000"/>
-          <w:lang w:val="en-US"/>
-        </w:rPr>
-        <w:t>-bit version recommended )</w:t>
+        <w:t>macOS 10.13 or higher</w:t>
       </w:r>
     </w:p>
     <w:p>
@@ -5675,6 +5674,53 @@
           <w:lang w:val="en-US"/>
         </w:rPr>
       </w:pPr>
+      <w:r>
+        <w:rPr>
+          <w:rFonts w:cstheme="minorHAnsi"/>
+          <w:color w:val="000000"/>
+          <w:lang w:val="en-US"/>
+        </w:rPr>
+        <w:t xml:space="preserve">windows 7, windows 10 or higher </w:t>
+      </w:r>
+      <w:proofErr w:type="gramStart"/>
+      <w:r>
+        <w:rPr>
+          <w:rFonts w:cstheme="minorHAnsi"/>
+          <w:color w:val="000000"/>
+          <w:lang w:val="en-US"/>
+        </w:rPr>
+        <w:t>( 64</w:t>
+      </w:r>
+      <w:proofErr w:type="gramEnd"/>
+      <w:r>
+        <w:rPr>
+          <w:rFonts w:cstheme="minorHAnsi"/>
+          <w:color w:val="000000"/>
+          <w:lang w:val="en-US"/>
+        </w:rPr>
+        <w:t>-bit version recommended )</w:t>
+      </w:r>
+    </w:p>
+    <w:p>
+      <w:pPr>
+        <w:pStyle w:val="ListParagraph"/>
+        <w:numPr>
+          <w:ilvl w:val="0"/>
+          <w:numId w:val="2"/>
+        </w:numPr>
+        <w:tabs>
+          <w:tab w:val="left" w:pos="593"/>
+        </w:tabs>
+        <w:autoSpaceDE w:val="0"/>
+        <w:autoSpaceDN w:val="0"/>
+        <w:adjustRightInd w:val="0"/>
+        <w:spacing w:line="276" w:lineRule="auto"/>
+        <w:rPr>
+          <w:rFonts w:cstheme="minorHAnsi"/>
+          <w:color w:val="000000"/>
+          <w:lang w:val="en-US"/>
+        </w:rPr>
+      </w:pPr>
       <w:proofErr w:type="spellStart"/>
       <w:r>
         <w:rPr>
@@ -5700,7 +5746,31 @@
           <w:color w:val="000000"/>
           <w:lang w:val="en-US"/>
         </w:rPr>
-        <w:t>( see</w:t>
+        <w:t>(</w:t>
+      </w:r>
+      <w:r>
+        <w:rPr>
+          <w:rFonts w:cstheme="minorHAnsi"/>
+          <w:color w:val="000000"/>
+          <w:lang w:val="en-US"/>
+        </w:rPr>
+        <w:t xml:space="preserve"> s</w:t>
+      </w:r>
+      <w:r>
+        <w:rPr>
+          <w:rFonts w:cstheme="minorHAnsi" w:hint="eastAsia"/>
+          <w:color w:val="000000"/>
+          <w:lang w:val="en-US"/>
+        </w:rPr>
+        <w:t>e</w:t>
+      </w:r>
+      <w:r>
+        <w:rPr>
+          <w:rFonts w:cstheme="minorHAnsi"/>
+          <w:color w:val="000000"/>
+          <w:lang w:val="en-US"/>
+        </w:rPr>
+        <w:t>e</w:t>
       </w:r>
       <w:proofErr w:type="gramEnd"/>
       <w:r>
@@ -5709,30 +5779,28 @@
           <w:color w:val="000000"/>
           <w:lang w:val="en-US"/>
         </w:rPr>
-        <w:t xml:space="preserve"> Qt and </w:t>
-      </w:r>
-      <w:proofErr w:type="spellStart"/>
-      <w:r>
-        <w:rPr>
-          <w:rFonts w:cstheme="minorHAnsi"/>
-          <w:color w:val="000000"/>
-          <w:lang w:val="en-US"/>
-        </w:rPr>
-        <w:t>RtMidi</w:t>
-      </w:r>
-      <w:proofErr w:type="spellEnd"/>
-      <w:r>
-        <w:rPr>
-          <w:rFonts w:cstheme="minorHAnsi"/>
-          <w:color w:val="000000"/>
-          <w:lang w:val="en-US"/>
-        </w:rPr>
-        <w:t xml:space="preserve"> websites for compatibility details )</w:t>
+        <w:t xml:space="preserve"> the websites of Qt and other dependent libraries for compatibility details</w:t>
+      </w:r>
+      <w:r>
+        <w:rPr>
+          <w:rFonts w:cstheme="minorHAnsi"/>
+          <w:color w:val="000000"/>
+          <w:lang w:val="en-US"/>
+        </w:rPr>
+        <w:t xml:space="preserve"> </w:t>
+      </w:r>
+      <w:r>
+        <w:rPr>
+          <w:rFonts w:cstheme="minorHAnsi"/>
+          <w:color w:val="000000"/>
+          <w:lang w:val="en-US"/>
+        </w:rPr>
+        <w:t>)</w:t>
       </w:r>
     </w:p>
     <w:sectPr>
-      <w:footerReference w:type="even" r:id="rId27"/>
-      <w:footerReference w:type="default" r:id="rId28"/>
+      <w:footerReference w:type="even" r:id="rId28"/>
+      <w:footerReference w:type="default" r:id="rId29"/>
       <w:pgSz w:w="16840" w:h="11900" w:orient="landscape"/>
       <w:pgMar w:top="1300" w:right="1508" w:bottom="1124" w:left="1440" w:header="720" w:footer="720" w:gutter="0"/>
       <w:cols w:space="720"/>
@@ -5744,7 +5812,7 @@
 </file>
 
 <file path=word/endnotes.xml><?xml version="1.0" encoding="utf-8"?>
-<w:endnotes xmlns:wpc="http://schemas.microsoft.com/office/word/2010/wordprocessingCanvas" xmlns:cx="http://schemas.microsoft.com/office/drawing/2014/chartex" xmlns:cx1="http://schemas.microsoft.com/office/drawing/2015/9/8/chartex" xmlns:cx2="http://schemas.microsoft.com/office/drawing/2015/10/21/chartex" xmlns:cx3="http://schemas.microsoft.com/office/drawing/2016/5/9/chartex" xmlns:cx4="http://schemas.microsoft.com/office/drawing/2016/5/10/chartex" xmlns:cx5="http://schemas.microsoft.com/office/drawing/2016/5/11/chartex" xmlns:cx6="http://schemas.microsoft.com/office/drawing/2016/5/12/chartex" xmlns:cx7="http://schemas.microsoft.com/office/drawing/2016/5/13/chartex" xmlns:cx8="http://schemas.microsoft.com/office/drawing/2016/5/14/chartex" xmlns:mc="http://schemas.openxmlformats.org/markup-compatibility/2006" xmlns:aink="http://schemas.microsoft.com/office/drawing/2016/ink" xmlns:am3d="http://schemas.microsoft.com/office/drawing/2017/model3d" xmlns:o="urn:schemas-microsoft-com:office:office" xmlns:r="http://schemas.openxmlformats.org/officeDocument/2006/relationships" xmlns:m="http://schemas.openxmlformats.org/officeDocument/2006/math" xmlns:v="urn:schemas-microsoft-com:vml" xmlns:wp14="http://schemas.microsoft.com/office/word/2010/wordprocessingDrawing" xmlns:wp="http://schemas.openxmlformats.org/drawingml/2006/wordprocessingDrawing" xmlns:w10="urn:schemas-microsoft-com:office:word" xmlns:w="http://schemas.openxmlformats.org/wordprocessingml/2006/main" xmlns:w14="http://schemas.microsoft.com/office/word/2010/wordml" xmlns:w15="http://schemas.microsoft.com/office/word/2012/wordml" xmlns:w16cex="http://schemas.microsoft.com/office/word/2018/wordml/cex" xmlns:w16cid="http://schemas.microsoft.com/office/word/2016/wordml/cid" xmlns:w16="http://schemas.microsoft.com/office/word/2018/wordml" xmlns:w16sdtdh="http://schemas.microsoft.com/office/word/2020/wordml/sdtdatahash" xmlns:w16se="http://schemas.microsoft.com/office/word/2015/wordml/symex" xmlns:wpg="http://schemas.microsoft.com/office/word/2010/wordprocessingGroup" xmlns:wpi="http://schemas.microsoft.com/office/word/2010/wordprocessingInk" xmlns:wne="http://schemas.microsoft.com/office/word/2006/wordml" xmlns:wps="http://schemas.microsoft.com/office/word/2010/wordprocessingShape" mc:Ignorable="w14 w15 w16se w16cid w16 w16cex w16sdtdh wp14">
+<w:endnotes xmlns:wpc="http://schemas.microsoft.com/office/word/2010/wordprocessingCanvas" xmlns:cx="http://schemas.microsoft.com/office/drawing/2014/chartex" xmlns:cx1="http://schemas.microsoft.com/office/drawing/2015/9/8/chartex" xmlns:cx2="http://schemas.microsoft.com/office/drawing/2015/10/21/chartex" xmlns:cx3="http://schemas.microsoft.com/office/drawing/2016/5/9/chartex" xmlns:cx4="http://schemas.microsoft.com/office/drawing/2016/5/10/chartex" xmlns:cx5="http://schemas.microsoft.com/office/drawing/2016/5/11/chartex" xmlns:cx6="http://schemas.microsoft.com/office/drawing/2016/5/12/chartex" xmlns:cx7="http://schemas.microsoft.com/office/drawing/2016/5/13/chartex" xmlns:cx8="http://schemas.microsoft.com/office/drawing/2016/5/14/chartex" xmlns:mc="http://schemas.openxmlformats.org/markup-compatibility/2006" xmlns:aink="http://schemas.microsoft.com/office/drawing/2016/ink" xmlns:am3d="http://schemas.microsoft.com/office/drawing/2017/model3d" xmlns:o="urn:schemas-microsoft-com:office:office" xmlns:r="http://schemas.openxmlformats.org/officeDocument/2006/relationships" xmlns:m="http://schemas.openxmlformats.org/officeDocument/2006/math" xmlns:v="urn:schemas-microsoft-com:vml" xmlns:wp14="http://schemas.microsoft.com/office/word/2010/wordprocessingDrawing" xmlns:wp="http://schemas.openxmlformats.org/drawingml/2006/wordprocessingDrawing" xmlns:w10="urn:schemas-microsoft-com:office:word" xmlns:w="http://schemas.openxmlformats.org/wordprocessingml/2006/main" xmlns:w14="http://schemas.microsoft.com/office/word/2010/wordml" xmlns:w15="http://schemas.microsoft.com/office/word/2012/wordml" xmlns:w16cex="http://schemas.microsoft.com/office/word/2018/wordml/cex" xmlns:w16cid="http://schemas.microsoft.com/office/word/2016/wordml/cid" xmlns:w16="http://schemas.microsoft.com/office/word/2018/wordml" xmlns:w16se="http://schemas.microsoft.com/office/word/2015/wordml/symex" xmlns:wpg="http://schemas.microsoft.com/office/word/2010/wordprocessingGroup" xmlns:wpi="http://schemas.microsoft.com/office/word/2010/wordprocessingInk" xmlns:wne="http://schemas.microsoft.com/office/word/2006/wordml" xmlns:wps="http://schemas.microsoft.com/office/word/2010/wordprocessingShape" mc:Ignorable="w14 w15 w16se w16cid w16 w16cex wp14">
   <w:endnote w:type="separator" w:id="-1">
     <w:p>
       <w:r>
@@ -5763,7 +5831,7 @@
 </file>
 
 <file path=word/footer1.xml><?xml version="1.0" encoding="utf-8"?>
-<w:ftr xmlns:wpc="http://schemas.microsoft.com/office/word/2010/wordprocessingCanvas" xmlns:cx="http://schemas.microsoft.com/office/drawing/2014/chartex" xmlns:cx1="http://schemas.microsoft.com/office/drawing/2015/9/8/chartex" xmlns:cx2="http://schemas.microsoft.com/office/drawing/2015/10/21/chartex" xmlns:cx3="http://schemas.microsoft.com/office/drawing/2016/5/9/chartex" xmlns:cx4="http://schemas.microsoft.com/office/drawing/2016/5/10/chartex" xmlns:cx5="http://schemas.microsoft.com/office/drawing/2016/5/11/chartex" xmlns:cx6="http://schemas.microsoft.com/office/drawing/2016/5/12/chartex" xmlns:cx7="http://schemas.microsoft.com/office/drawing/2016/5/13/chartex" xmlns:cx8="http://schemas.microsoft.com/office/drawing/2016/5/14/chartex" xmlns:mc="http://schemas.openxmlformats.org/markup-compatibility/2006" xmlns:aink="http://schemas.microsoft.com/office/drawing/2016/ink" xmlns:am3d="http://schemas.microsoft.com/office/drawing/2017/model3d" xmlns:o="urn:schemas-microsoft-com:office:office" xmlns:r="http://schemas.openxmlformats.org/officeDocument/2006/relationships" xmlns:m="http://schemas.openxmlformats.org/officeDocument/2006/math" xmlns:v="urn:schemas-microsoft-com:vml" xmlns:wp14="http://schemas.microsoft.com/office/word/2010/wordprocessingDrawing" xmlns:wp="http://schemas.openxmlformats.org/drawingml/2006/wordprocessingDrawing" xmlns:w10="urn:schemas-microsoft-com:office:word" xmlns:w="http://schemas.openxmlformats.org/wordprocessingml/2006/main" xmlns:w14="http://schemas.microsoft.com/office/word/2010/wordml" xmlns:w15="http://schemas.microsoft.com/office/word/2012/wordml" xmlns:w16cex="http://schemas.microsoft.com/office/word/2018/wordml/cex" xmlns:w16cid="http://schemas.microsoft.com/office/word/2016/wordml/cid" xmlns:w16="http://schemas.microsoft.com/office/word/2018/wordml" xmlns:w16sdtdh="http://schemas.microsoft.com/office/word/2020/wordml/sdtdatahash" xmlns:w16se="http://schemas.microsoft.com/office/word/2015/wordml/symex" xmlns:wpg="http://schemas.microsoft.com/office/word/2010/wordprocessingGroup" xmlns:wpi="http://schemas.microsoft.com/office/word/2010/wordprocessingInk" xmlns:wne="http://schemas.microsoft.com/office/word/2006/wordml" xmlns:wps="http://schemas.microsoft.com/office/word/2010/wordprocessingShape" mc:Ignorable="w14 w15 w16se w16cid w16 w16cex w16sdtdh wp14">
+<w:ftr xmlns:wpc="http://schemas.microsoft.com/office/word/2010/wordprocessingCanvas" xmlns:cx="http://schemas.microsoft.com/office/drawing/2014/chartex" xmlns:cx1="http://schemas.microsoft.com/office/drawing/2015/9/8/chartex" xmlns:cx2="http://schemas.microsoft.com/office/drawing/2015/10/21/chartex" xmlns:cx3="http://schemas.microsoft.com/office/drawing/2016/5/9/chartex" xmlns:cx4="http://schemas.microsoft.com/office/drawing/2016/5/10/chartex" xmlns:cx5="http://schemas.microsoft.com/office/drawing/2016/5/11/chartex" xmlns:cx6="http://schemas.microsoft.com/office/drawing/2016/5/12/chartex" xmlns:cx7="http://schemas.microsoft.com/office/drawing/2016/5/13/chartex" xmlns:cx8="http://schemas.microsoft.com/office/drawing/2016/5/14/chartex" xmlns:mc="http://schemas.openxmlformats.org/markup-compatibility/2006" xmlns:aink="http://schemas.microsoft.com/office/drawing/2016/ink" xmlns:am3d="http://schemas.microsoft.com/office/drawing/2017/model3d" xmlns:o="urn:schemas-microsoft-com:office:office" xmlns:r="http://schemas.openxmlformats.org/officeDocument/2006/relationships" xmlns:m="http://schemas.openxmlformats.org/officeDocument/2006/math" xmlns:v="urn:schemas-microsoft-com:vml" xmlns:wp14="http://schemas.microsoft.com/office/word/2010/wordprocessingDrawing" xmlns:wp="http://schemas.openxmlformats.org/drawingml/2006/wordprocessingDrawing" xmlns:w10="urn:schemas-microsoft-com:office:word" xmlns:w="http://schemas.openxmlformats.org/wordprocessingml/2006/main" xmlns:w14="http://schemas.microsoft.com/office/word/2010/wordml" xmlns:w15="http://schemas.microsoft.com/office/word/2012/wordml" xmlns:w16cex="http://schemas.microsoft.com/office/word/2018/wordml/cex" xmlns:w16cid="http://schemas.microsoft.com/office/word/2016/wordml/cid" xmlns:w16="http://schemas.microsoft.com/office/word/2018/wordml" xmlns:w16se="http://schemas.microsoft.com/office/word/2015/wordml/symex" xmlns:wpg="http://schemas.microsoft.com/office/word/2010/wordprocessingGroup" xmlns:wpi="http://schemas.microsoft.com/office/word/2010/wordprocessingInk" xmlns:wne="http://schemas.microsoft.com/office/word/2006/wordml" xmlns:wps="http://schemas.microsoft.com/office/word/2010/wordprocessingShape" mc:Ignorable="w14 w15 w16se w16cid w16 w16cex wp14">
   <w:sdt>
     <w:sdtPr>
       <w:rPr>
@@ -5820,7 +5888,7 @@
 </file>
 
 <file path=word/footer2.xml><?xml version="1.0" encoding="utf-8"?>
-<w:ftr xmlns:wpc="http://schemas.microsoft.com/office/word/2010/wordprocessingCanvas" xmlns:cx="http://schemas.microsoft.com/office/drawing/2014/chartex" xmlns:cx1="http://schemas.microsoft.com/office/drawing/2015/9/8/chartex" xmlns:cx2="http://schemas.microsoft.com/office/drawing/2015/10/21/chartex" xmlns:cx3="http://schemas.microsoft.com/office/drawing/2016/5/9/chartex" xmlns:cx4="http://schemas.microsoft.com/office/drawing/2016/5/10/chartex" xmlns:cx5="http://schemas.microsoft.com/office/drawing/2016/5/11/chartex" xmlns:cx6="http://schemas.microsoft.com/office/drawing/2016/5/12/chartex" xmlns:cx7="http://schemas.microsoft.com/office/drawing/2016/5/13/chartex" xmlns:cx8="http://schemas.microsoft.com/office/drawing/2016/5/14/chartex" xmlns:mc="http://schemas.openxmlformats.org/markup-compatibility/2006" xmlns:aink="http://schemas.microsoft.com/office/drawing/2016/ink" xmlns:am3d="http://schemas.microsoft.com/office/drawing/2017/model3d" xmlns:o="urn:schemas-microsoft-com:office:office" xmlns:r="http://schemas.openxmlformats.org/officeDocument/2006/relationships" xmlns:m="http://schemas.openxmlformats.org/officeDocument/2006/math" xmlns:v="urn:schemas-microsoft-com:vml" xmlns:wp14="http://schemas.microsoft.com/office/word/2010/wordprocessingDrawing" xmlns:wp="http://schemas.openxmlformats.org/drawingml/2006/wordprocessingDrawing" xmlns:w10="urn:schemas-microsoft-com:office:word" xmlns:w="http://schemas.openxmlformats.org/wordprocessingml/2006/main" xmlns:w14="http://schemas.microsoft.com/office/word/2010/wordml" xmlns:w15="http://schemas.microsoft.com/office/word/2012/wordml" xmlns:w16cex="http://schemas.microsoft.com/office/word/2018/wordml/cex" xmlns:w16cid="http://schemas.microsoft.com/office/word/2016/wordml/cid" xmlns:w16="http://schemas.microsoft.com/office/word/2018/wordml" xmlns:w16sdtdh="http://schemas.microsoft.com/office/word/2020/wordml/sdtdatahash" xmlns:w16se="http://schemas.microsoft.com/office/word/2015/wordml/symex" xmlns:wpg="http://schemas.microsoft.com/office/word/2010/wordprocessingGroup" xmlns:wpi="http://schemas.microsoft.com/office/word/2010/wordprocessingInk" xmlns:wne="http://schemas.microsoft.com/office/word/2006/wordml" xmlns:wps="http://schemas.microsoft.com/office/word/2010/wordprocessingShape" mc:Ignorable="w14 w15 w16se w16cid w16 w16cex w16sdtdh wp14">
+<w:ftr xmlns:wpc="http://schemas.microsoft.com/office/word/2010/wordprocessingCanvas" xmlns:cx="http://schemas.microsoft.com/office/drawing/2014/chartex" xmlns:cx1="http://schemas.microsoft.com/office/drawing/2015/9/8/chartex" xmlns:cx2="http://schemas.microsoft.com/office/drawing/2015/10/21/chartex" xmlns:cx3="http://schemas.microsoft.com/office/drawing/2016/5/9/chartex" xmlns:cx4="http://schemas.microsoft.com/office/drawing/2016/5/10/chartex" xmlns:cx5="http://schemas.microsoft.com/office/drawing/2016/5/11/chartex" xmlns:cx6="http://schemas.microsoft.com/office/drawing/2016/5/12/chartex" xmlns:cx7="http://schemas.microsoft.com/office/drawing/2016/5/13/chartex" xmlns:cx8="http://schemas.microsoft.com/office/drawing/2016/5/14/chartex" xmlns:mc="http://schemas.openxmlformats.org/markup-compatibility/2006" xmlns:aink="http://schemas.microsoft.com/office/drawing/2016/ink" xmlns:am3d="http://schemas.microsoft.com/office/drawing/2017/model3d" xmlns:o="urn:schemas-microsoft-com:office:office" xmlns:r="http://schemas.openxmlformats.org/officeDocument/2006/relationships" xmlns:m="http://schemas.openxmlformats.org/officeDocument/2006/math" xmlns:v="urn:schemas-microsoft-com:vml" xmlns:wp14="http://schemas.microsoft.com/office/word/2010/wordprocessingDrawing" xmlns:wp="http://schemas.openxmlformats.org/drawingml/2006/wordprocessingDrawing" xmlns:w10="urn:schemas-microsoft-com:office:word" xmlns:w="http://schemas.openxmlformats.org/wordprocessingml/2006/main" xmlns:w14="http://schemas.microsoft.com/office/word/2010/wordml" xmlns:w15="http://schemas.microsoft.com/office/word/2012/wordml" xmlns:w16cex="http://schemas.microsoft.com/office/word/2018/wordml/cex" xmlns:w16cid="http://schemas.microsoft.com/office/word/2016/wordml/cid" xmlns:w16="http://schemas.microsoft.com/office/word/2018/wordml" xmlns:w16se="http://schemas.microsoft.com/office/word/2015/wordml/symex" xmlns:wpg="http://schemas.microsoft.com/office/word/2010/wordprocessingGroup" xmlns:wpi="http://schemas.microsoft.com/office/word/2010/wordprocessingInk" xmlns:wne="http://schemas.microsoft.com/office/word/2006/wordml" xmlns:wps="http://schemas.microsoft.com/office/word/2010/wordprocessingShape" mc:Ignorable="w14 w15 w16se w16cid w16 w16cex wp14">
   <w:sdt>
     <w:sdtPr>
       <w:rPr>
@@ -5890,7 +5958,7 @@
 </file>
 
 <file path=word/footnotes.xml><?xml version="1.0" encoding="utf-8"?>
-<w:footnotes xmlns:wpc="http://schemas.microsoft.com/office/word/2010/wordprocessingCanvas" xmlns:cx="http://schemas.microsoft.com/office/drawing/2014/chartex" xmlns:cx1="http://schemas.microsoft.com/office/drawing/2015/9/8/chartex" xmlns:cx2="http://schemas.microsoft.com/office/drawing/2015/10/21/chartex" xmlns:cx3="http://schemas.microsoft.com/office/drawing/2016/5/9/chartex" xmlns:cx4="http://schemas.microsoft.com/office/drawing/2016/5/10/chartex" xmlns:cx5="http://schemas.microsoft.com/office/drawing/2016/5/11/chartex" xmlns:cx6="http://schemas.microsoft.com/office/drawing/2016/5/12/chartex" xmlns:cx7="http://schemas.microsoft.com/office/drawing/2016/5/13/chartex" xmlns:cx8="http://schemas.microsoft.com/office/drawing/2016/5/14/chartex" xmlns:mc="http://schemas.openxmlformats.org/markup-compatibility/2006" xmlns:aink="http://schemas.microsoft.com/office/drawing/2016/ink" xmlns:am3d="http://schemas.microsoft.com/office/drawing/2017/model3d" xmlns:o="urn:schemas-microsoft-com:office:office" xmlns:r="http://schemas.openxmlformats.org/officeDocument/2006/relationships" xmlns:m="http://schemas.openxmlformats.org/officeDocument/2006/math" xmlns:v="urn:schemas-microsoft-com:vml" xmlns:wp14="http://schemas.microsoft.com/office/word/2010/wordprocessingDrawing" xmlns:wp="http://schemas.openxmlformats.org/drawingml/2006/wordprocessingDrawing" xmlns:w10="urn:schemas-microsoft-com:office:word" xmlns:w="http://schemas.openxmlformats.org/wordprocessingml/2006/main" xmlns:w14="http://schemas.microsoft.com/office/word/2010/wordml" xmlns:w15="http://schemas.microsoft.com/office/word/2012/wordml" xmlns:w16cex="http://schemas.microsoft.com/office/word/2018/wordml/cex" xmlns:w16cid="http://schemas.microsoft.com/office/word/2016/wordml/cid" xmlns:w16="http://schemas.microsoft.com/office/word/2018/wordml" xmlns:w16sdtdh="http://schemas.microsoft.com/office/word/2020/wordml/sdtdatahash" xmlns:w16se="http://schemas.microsoft.com/office/word/2015/wordml/symex" xmlns:wpg="http://schemas.microsoft.com/office/word/2010/wordprocessingGroup" xmlns:wpi="http://schemas.microsoft.com/office/word/2010/wordprocessingInk" xmlns:wne="http://schemas.microsoft.com/office/word/2006/wordml" xmlns:wps="http://schemas.microsoft.com/office/word/2010/wordprocessingShape" mc:Ignorable="w14 w15 w16se w16cid w16 w16cex w16sdtdh wp14">
+<w:footnotes xmlns:wpc="http://schemas.microsoft.com/office/word/2010/wordprocessingCanvas" xmlns:cx="http://schemas.microsoft.com/office/drawing/2014/chartex" xmlns:cx1="http://schemas.microsoft.com/office/drawing/2015/9/8/chartex" xmlns:cx2="http://schemas.microsoft.com/office/drawing/2015/10/21/chartex" xmlns:cx3="http://schemas.microsoft.com/office/drawing/2016/5/9/chartex" xmlns:cx4="http://schemas.microsoft.com/office/drawing/2016/5/10/chartex" xmlns:cx5="http://schemas.microsoft.com/office/drawing/2016/5/11/chartex" xmlns:cx6="http://schemas.microsoft.com/office/drawing/2016/5/12/chartex" xmlns:cx7="http://schemas.microsoft.com/office/drawing/2016/5/13/chartex" xmlns:cx8="http://schemas.microsoft.com/office/drawing/2016/5/14/chartex" xmlns:mc="http://schemas.openxmlformats.org/markup-compatibility/2006" xmlns:aink="http://schemas.microsoft.com/office/drawing/2016/ink" xmlns:am3d="http://schemas.microsoft.com/office/drawing/2017/model3d" xmlns:o="urn:schemas-microsoft-com:office:office" xmlns:r="http://schemas.openxmlformats.org/officeDocument/2006/relationships" xmlns:m="http://schemas.openxmlformats.org/officeDocument/2006/math" xmlns:v="urn:schemas-microsoft-com:vml" xmlns:wp14="http://schemas.microsoft.com/office/word/2010/wordprocessingDrawing" xmlns:wp="http://schemas.openxmlformats.org/drawingml/2006/wordprocessingDrawing" xmlns:w10="urn:schemas-microsoft-com:office:word" xmlns:w="http://schemas.openxmlformats.org/wordprocessingml/2006/main" xmlns:w14="http://schemas.microsoft.com/office/word/2010/wordml" xmlns:w15="http://schemas.microsoft.com/office/word/2012/wordml" xmlns:w16cex="http://schemas.microsoft.com/office/word/2018/wordml/cex" xmlns:w16cid="http://schemas.microsoft.com/office/word/2016/wordml/cid" xmlns:w16="http://schemas.microsoft.com/office/word/2018/wordml" xmlns:w16se="http://schemas.microsoft.com/office/word/2015/wordml/symex" xmlns:wpg="http://schemas.microsoft.com/office/word/2010/wordprocessingGroup" xmlns:wpi="http://schemas.microsoft.com/office/word/2010/wordprocessingInk" xmlns:wne="http://schemas.microsoft.com/office/word/2006/wordml" xmlns:wps="http://schemas.microsoft.com/office/word/2010/wordprocessingShape" mc:Ignorable="w14 w15 w16se w16cid w16 w16cex wp14">
   <w:footnote w:type="separator" w:id="-1">
     <w:p>
       <w:r>
@@ -5909,7 +5977,7 @@
 </file>
 
 <file path=word/numbering.xml><?xml version="1.0" encoding="utf-8"?>
-<w:numbering xmlns:wpc="http://schemas.microsoft.com/office/word/2010/wordprocessingCanvas" xmlns:cx="http://schemas.microsoft.com/office/drawing/2014/chartex" xmlns:cx1="http://schemas.microsoft.com/office/drawing/2015/9/8/chartex" xmlns:cx2="http://schemas.microsoft.com/office/drawing/2015/10/21/chartex" xmlns:cx3="http://schemas.microsoft.com/office/drawing/2016/5/9/chartex" xmlns:cx4="http://schemas.microsoft.com/office/drawing/2016/5/10/chartex" xmlns:cx5="http://schemas.microsoft.com/office/drawing/2016/5/11/chartex" xmlns:cx6="http://schemas.microsoft.com/office/drawing/2016/5/12/chartex" xmlns:cx7="http://schemas.microsoft.com/office/drawing/2016/5/13/chartex" xmlns:cx8="http://schemas.microsoft.com/office/drawing/2016/5/14/chartex" xmlns:mc="http://schemas.openxmlformats.org/markup-compatibility/2006" xmlns:aink="http://schemas.microsoft.com/office/drawing/2016/ink" xmlns:am3d="http://schemas.microsoft.com/office/drawing/2017/model3d" xmlns:o="urn:schemas-microsoft-com:office:office" xmlns:r="http://schemas.openxmlformats.org/officeDocument/2006/relationships" xmlns:m="http://schemas.openxmlformats.org/officeDocument/2006/math" xmlns:v="urn:schemas-microsoft-com:vml" xmlns:wp14="http://schemas.microsoft.com/office/word/2010/wordprocessingDrawing" xmlns:wp="http://schemas.openxmlformats.org/drawingml/2006/wordprocessingDrawing" xmlns:w10="urn:schemas-microsoft-com:office:word" xmlns:w="http://schemas.openxmlformats.org/wordprocessingml/2006/main" xmlns:w14="http://schemas.microsoft.com/office/word/2010/wordml" xmlns:w15="http://schemas.microsoft.com/office/word/2012/wordml" xmlns:w16cex="http://schemas.microsoft.com/office/word/2018/wordml/cex" xmlns:w16cid="http://schemas.microsoft.com/office/word/2016/wordml/cid" xmlns:w16="http://schemas.microsoft.com/office/word/2018/wordml" xmlns:w16sdtdh="http://schemas.microsoft.com/office/word/2020/wordml/sdtdatahash" xmlns:w16se="http://schemas.microsoft.com/office/word/2015/wordml/symex" xmlns:wpg="http://schemas.microsoft.com/office/word/2010/wordprocessingGroup" xmlns:wpi="http://schemas.microsoft.com/office/word/2010/wordprocessingInk" xmlns:wne="http://schemas.microsoft.com/office/word/2006/wordml" xmlns:wps="http://schemas.microsoft.com/office/word/2010/wordprocessingShape" mc:Ignorable="w14 w15 w16se w16cid w16 w16cex w16sdtdh wp14">
+<w:numbering xmlns:wpc="http://schemas.microsoft.com/office/word/2010/wordprocessingCanvas" xmlns:cx="http://schemas.microsoft.com/office/drawing/2014/chartex" xmlns:cx1="http://schemas.microsoft.com/office/drawing/2015/9/8/chartex" xmlns:cx2="http://schemas.microsoft.com/office/drawing/2015/10/21/chartex" xmlns:cx3="http://schemas.microsoft.com/office/drawing/2016/5/9/chartex" xmlns:cx4="http://schemas.microsoft.com/office/drawing/2016/5/10/chartex" xmlns:cx5="http://schemas.microsoft.com/office/drawing/2016/5/11/chartex" xmlns:cx6="http://schemas.microsoft.com/office/drawing/2016/5/12/chartex" xmlns:cx7="http://schemas.microsoft.com/office/drawing/2016/5/13/chartex" xmlns:cx8="http://schemas.microsoft.com/office/drawing/2016/5/14/chartex" xmlns:mc="http://schemas.openxmlformats.org/markup-compatibility/2006" xmlns:aink="http://schemas.microsoft.com/office/drawing/2016/ink" xmlns:am3d="http://schemas.microsoft.com/office/drawing/2017/model3d" xmlns:o="urn:schemas-microsoft-com:office:office" xmlns:r="http://schemas.openxmlformats.org/officeDocument/2006/relationships" xmlns:m="http://schemas.openxmlformats.org/officeDocument/2006/math" xmlns:v="urn:schemas-microsoft-com:vml" xmlns:wp14="http://schemas.microsoft.com/office/word/2010/wordprocessingDrawing" xmlns:wp="http://schemas.openxmlformats.org/drawingml/2006/wordprocessingDrawing" xmlns:w10="urn:schemas-microsoft-com:office:word" xmlns:w="http://schemas.openxmlformats.org/wordprocessingml/2006/main" xmlns:w14="http://schemas.microsoft.com/office/word/2010/wordml" xmlns:w15="http://schemas.microsoft.com/office/word/2012/wordml" xmlns:w16cex="http://schemas.microsoft.com/office/word/2018/wordml/cex" xmlns:w16cid="http://schemas.microsoft.com/office/word/2016/wordml/cid" xmlns:w16="http://schemas.microsoft.com/office/word/2018/wordml" xmlns:w16se="http://schemas.microsoft.com/office/word/2015/wordml/symex" xmlns:wpg="http://schemas.microsoft.com/office/word/2010/wordprocessingGroup" xmlns:wpi="http://schemas.microsoft.com/office/word/2010/wordprocessingInk" xmlns:wne="http://schemas.microsoft.com/office/word/2006/wordml" xmlns:wps="http://schemas.microsoft.com/office/word/2010/wordprocessingShape" mc:Ignorable="w14 w15 w16se w16cid w16 w16cex wp14">
   <w:abstractNum w:abstractNumId="0" w15:restartNumberingAfterBreak="0">
     <w:nsid w:val="03F465FD"/>
     <w:multiLevelType w:val="hybridMultilevel"/>
@@ -6917,7 +6985,7 @@
 </file>
 
 <file path=word/styles.xml><?xml version="1.0" encoding="utf-8"?>
-<w:styles xmlns:mc="http://schemas.openxmlformats.org/markup-compatibility/2006" xmlns:r="http://schemas.openxmlformats.org/officeDocument/2006/relationships" xmlns:w="http://schemas.openxmlformats.org/wordprocessingml/2006/main" xmlns:w14="http://schemas.microsoft.com/office/word/2010/wordml" xmlns:w15="http://schemas.microsoft.com/office/word/2012/wordml" xmlns:w16cex="http://schemas.microsoft.com/office/word/2018/wordml/cex" xmlns:w16cid="http://schemas.microsoft.com/office/word/2016/wordml/cid" xmlns:w16="http://schemas.microsoft.com/office/word/2018/wordml" xmlns:w16sdtdh="http://schemas.microsoft.com/office/word/2020/wordml/sdtdatahash" xmlns:w16se="http://schemas.microsoft.com/office/word/2015/wordml/symex" mc:Ignorable="w14 w15 w16se w16cid w16 w16cex w16sdtdh">
+<w:styles xmlns:mc="http://schemas.openxmlformats.org/markup-compatibility/2006" xmlns:r="http://schemas.openxmlformats.org/officeDocument/2006/relationships" xmlns:w="http://schemas.openxmlformats.org/wordprocessingml/2006/main" xmlns:w14="http://schemas.microsoft.com/office/word/2010/wordml" xmlns:w15="http://schemas.microsoft.com/office/word/2012/wordml" xmlns:w16cex="http://schemas.microsoft.com/office/word/2018/wordml/cex" xmlns:w16cid="http://schemas.microsoft.com/office/word/2016/wordml/cid" xmlns:w16="http://schemas.microsoft.com/office/word/2018/wordml" xmlns:w16se="http://schemas.microsoft.com/office/word/2015/wordml/symex" mc:Ignorable="w14 w15 w16se w16cid w16 w16cex">
   <w:docDefaults>
     <w:rPrDefault>
       <w:rPr>

</xml_diff>

<commit_message>
Update: release 1.6.2 fixed bugs of rioc channel number and pin number conflict qr code for web remote control
</commit_message>
<xml_diff>
--- a/README.docx
+++ b/README.docx
@@ -1,6 +1,6 @@
 
 <file path=word/document.xml><?xml version="1.0" encoding="utf-8"?>
-<w:document xmlns:wpc="http://schemas.microsoft.com/office/word/2010/wordprocessingCanvas" xmlns:cx="http://schemas.microsoft.com/office/drawing/2014/chartex" xmlns:cx1="http://schemas.microsoft.com/office/drawing/2015/9/8/chartex" xmlns:cx2="http://schemas.microsoft.com/office/drawing/2015/10/21/chartex" xmlns:cx3="http://schemas.microsoft.com/office/drawing/2016/5/9/chartex" xmlns:cx4="http://schemas.microsoft.com/office/drawing/2016/5/10/chartex" xmlns:cx5="http://schemas.microsoft.com/office/drawing/2016/5/11/chartex" xmlns:cx6="http://schemas.microsoft.com/office/drawing/2016/5/12/chartex" xmlns:cx7="http://schemas.microsoft.com/office/drawing/2016/5/13/chartex" xmlns:cx8="http://schemas.microsoft.com/office/drawing/2016/5/14/chartex" xmlns:mc="http://schemas.openxmlformats.org/markup-compatibility/2006" xmlns:aink="http://schemas.microsoft.com/office/drawing/2016/ink" xmlns:am3d="http://schemas.microsoft.com/office/drawing/2017/model3d" xmlns:o="urn:schemas-microsoft-com:office:office" xmlns:r="http://schemas.openxmlformats.org/officeDocument/2006/relationships" xmlns:m="http://schemas.openxmlformats.org/officeDocument/2006/math" xmlns:v="urn:schemas-microsoft-com:vml" xmlns:wp14="http://schemas.microsoft.com/office/word/2010/wordprocessingDrawing" xmlns:wp="http://schemas.openxmlformats.org/drawingml/2006/wordprocessingDrawing" xmlns:w10="urn:schemas-microsoft-com:office:word" xmlns:w="http://schemas.openxmlformats.org/wordprocessingml/2006/main" xmlns:w14="http://schemas.microsoft.com/office/word/2010/wordml" xmlns:w15="http://schemas.microsoft.com/office/word/2012/wordml" xmlns:w16cex="http://schemas.microsoft.com/office/word/2018/wordml/cex" xmlns:w16cid="http://schemas.microsoft.com/office/word/2016/wordml/cid" xmlns:w16="http://schemas.microsoft.com/office/word/2018/wordml" xmlns:w16se="http://schemas.microsoft.com/office/word/2015/wordml/symex" xmlns:wpg="http://schemas.microsoft.com/office/word/2010/wordprocessingGroup" xmlns:wpi="http://schemas.microsoft.com/office/word/2010/wordprocessingInk" xmlns:wne="http://schemas.microsoft.com/office/word/2006/wordml" xmlns:wps="http://schemas.microsoft.com/office/word/2010/wordprocessingShape" mc:Ignorable="w14 w15 w16se w16cid w16 w16cex wp14">
+<w:document xmlns:wpc="http://schemas.microsoft.com/office/word/2010/wordprocessingCanvas" xmlns:cx="http://schemas.microsoft.com/office/drawing/2014/chartex" xmlns:cx1="http://schemas.microsoft.com/office/drawing/2015/9/8/chartex" xmlns:cx2="http://schemas.microsoft.com/office/drawing/2015/10/21/chartex" xmlns:cx3="http://schemas.microsoft.com/office/drawing/2016/5/9/chartex" xmlns:cx4="http://schemas.microsoft.com/office/drawing/2016/5/10/chartex" xmlns:cx5="http://schemas.microsoft.com/office/drawing/2016/5/11/chartex" xmlns:cx6="http://schemas.microsoft.com/office/drawing/2016/5/12/chartex" xmlns:cx7="http://schemas.microsoft.com/office/drawing/2016/5/13/chartex" xmlns:cx8="http://schemas.microsoft.com/office/drawing/2016/5/14/chartex" xmlns:mc="http://schemas.openxmlformats.org/markup-compatibility/2006" xmlns:aink="http://schemas.microsoft.com/office/drawing/2016/ink" xmlns:am3d="http://schemas.microsoft.com/office/drawing/2017/model3d" xmlns:o="urn:schemas-microsoft-com:office:office" xmlns:oel="http://schemas.microsoft.com/office/2019/extlst" xmlns:r="http://schemas.openxmlformats.org/officeDocument/2006/relationships" xmlns:m="http://schemas.openxmlformats.org/officeDocument/2006/math" xmlns:v="urn:schemas-microsoft-com:vml" xmlns:wp14="http://schemas.microsoft.com/office/word/2010/wordprocessingDrawing" xmlns:wp="http://schemas.openxmlformats.org/drawingml/2006/wordprocessingDrawing" xmlns:w10="urn:schemas-microsoft-com:office:word" xmlns:w="http://schemas.openxmlformats.org/wordprocessingml/2006/main" xmlns:w14="http://schemas.microsoft.com/office/word/2010/wordml" xmlns:w15="http://schemas.microsoft.com/office/word/2012/wordml" xmlns:w16cex="http://schemas.microsoft.com/office/word/2018/wordml/cex" xmlns:w16cid="http://schemas.microsoft.com/office/word/2016/wordml/cid" xmlns:w16="http://schemas.microsoft.com/office/word/2018/wordml" xmlns:w16sdtdh="http://schemas.microsoft.com/office/word/2020/wordml/sdtdatahash" xmlns:w16se="http://schemas.microsoft.com/office/word/2015/wordml/symex" xmlns:wpg="http://schemas.microsoft.com/office/word/2010/wordprocessingGroup" xmlns:wpi="http://schemas.microsoft.com/office/word/2010/wordprocessingInk" xmlns:wne="http://schemas.microsoft.com/office/word/2006/wordml" xmlns:wps="http://schemas.microsoft.com/office/word/2010/wordprocessingShape" mc:Ignorable="w14 w15 w16se w16cid w16 w16cex w16sdtdh wp14">
   <w:body>
     <w:p>
       <w:pPr>
@@ -412,11 +412,6 @@
         <w:autoSpaceDN w:val="0"/>
         <w:adjustRightInd w:val="0"/>
         <w:spacing w:line="276" w:lineRule="auto"/>
-        <w:rPr>
-          <w:rFonts w:cstheme="minorHAnsi"/>
-          <w:color w:val="000000"/>
-          <w:lang w:val="en-US"/>
-        </w:rPr>
       </w:pPr>
       <w:r>
         <w:rPr>
@@ -430,12 +425,25 @@
         <w:r>
           <w:rPr>
             <w:rStyle w:val="Hyperlink"/>
-            <w:rFonts w:cstheme="minorHAnsi"/>
-            <w:lang w:val="en-US"/>
           </w:rPr>
-          <w:t>https://www.youtube.com/channel/UCmswlPRHZ5FhZIxTHJWqj7w</w:t>
+          <w:t>https://www.youtube.com/@robinzlabs63</w:t>
+        </w:r>
+        <w:r>
+          <w:rPr>
+            <w:rStyle w:val="Hyperlink"/>
+          </w:rPr>
+          <w:t>9</w:t>
+        </w:r>
+        <w:r>
+          <w:rPr>
+            <w:rStyle w:val="Hyperlink"/>
+          </w:rPr>
+          <w:t>0</w:t>
         </w:r>
       </w:hyperlink>
+      <w:r>
+        <w:t xml:space="preserve"> </w:t>
+      </w:r>
       <w:r>
         <w:rPr>
           <w:rFonts w:cstheme="minorHAnsi"/>
@@ -1875,7 +1883,29 @@
           <w:rFonts w:cstheme="minorHAnsi"/>
           <w:color w:val="000000"/>
         </w:rPr>
-        <w:t>- DigiShow LINK for macOS (64bit / apple silicon)</w:t>
+        <w:t xml:space="preserve">- DigiShow LINK for macOS (64bit / apple </w:t>
+      </w:r>
+      <w:r>
+        <w:rPr>
+          <w:rFonts w:cstheme="minorHAnsi"/>
+          <w:color w:val="000000"/>
+          <w:lang w:val="en-US"/>
+        </w:rPr>
+        <w:t xml:space="preserve">M </w:t>
+      </w:r>
+      <w:r>
+        <w:rPr>
+          <w:rFonts w:cstheme="minorHAnsi" w:hint="eastAsia"/>
+          <w:color w:val="000000"/>
+        </w:rPr>
+        <w:t>series</w:t>
+      </w:r>
+      <w:r>
+        <w:rPr>
+          <w:rFonts w:cstheme="minorHAnsi"/>
+          <w:color w:val="000000"/>
+        </w:rPr>
+        <w:t>)</w:t>
       </w:r>
     </w:p>
     <w:p>
@@ -2284,6 +2314,7 @@
         </w:rPr>
         <w:t xml:space="preserve">If you see the error message says </w:t>
       </w:r>
+      <w:proofErr w:type="gramStart"/>
       <w:r>
         <w:rPr>
           <w:rFonts w:cstheme="minorHAnsi"/>
@@ -2294,7 +2325,20 @@
           <w:szCs w:val="20"/>
           <w:lang w:val="en-US"/>
         </w:rPr>
-        <w:t>The code execution cannot proceed because MSVCP140.dll was not found</w:t>
+        <w:t>The</w:t>
+      </w:r>
+      <w:proofErr w:type="gramEnd"/>
+      <w:r>
+        <w:rPr>
+          <w:rFonts w:cstheme="minorHAnsi"/>
+          <w:b/>
+          <w:bCs/>
+          <w:color w:val="000000"/>
+          <w:sz w:val="20"/>
+          <w:szCs w:val="20"/>
+          <w:lang w:val="en-US"/>
+        </w:rPr>
+        <w:t xml:space="preserve"> code execution cannot proceed because MSVCP140.dll was not found</w:t>
       </w:r>
       <w:r>
         <w:rPr>
@@ -3005,6 +3049,7 @@
         </w:rPr>
         <w:t xml:space="preserve"> LINK to play MP4, MOV video files on your </w:t>
       </w:r>
+      <w:proofErr w:type="gramStart"/>
       <w:r>
         <w:rPr>
           <w:rFonts w:cstheme="minorHAnsi"/>
@@ -3019,7 +3064,16 @@
           <w:color w:val="000000"/>
           <w:lang w:val="en-US"/>
         </w:rPr>
-        <w:t xml:space="preserve">indows </w:t>
+        <w:t>indows</w:t>
+      </w:r>
+      <w:proofErr w:type="gramEnd"/>
+      <w:r>
+        <w:rPr>
+          <w:rFonts w:cstheme="minorHAnsi"/>
+          <w:color w:val="000000"/>
+          <w:lang w:val="en-US"/>
+        </w:rPr>
+        <w:t xml:space="preserve"> </w:t>
       </w:r>
       <w:r>
         <w:rPr>
@@ -3637,7 +3691,7 @@
           <w:lang w:val="en-US"/>
         </w:rPr>
         <w:drawing>
-          <wp:inline distT="0" distB="0" distL="0" distR="0" wp14:anchorId="69C3D16C" wp14:editId="3F076A36">
+          <wp:inline distT="0" distB="0" distL="0" distR="0" wp14:anchorId="69C3D16C" wp14:editId="2172D044">
             <wp:extent cx="3960159" cy="883964"/>
             <wp:effectExtent l="0" t="0" r="2540" b="5080"/>
             <wp:docPr id="4" name="Picture 4"/>
@@ -3710,7 +3764,7 @@
           <w:lang w:val="en-US"/>
         </w:rPr>
         <w:drawing>
-          <wp:inline distT="0" distB="0" distL="0" distR="0" wp14:anchorId="63BB066C" wp14:editId="27B20EFB">
+          <wp:inline distT="0" distB="0" distL="0" distR="0" wp14:anchorId="63BB066C" wp14:editId="4BF8C38D">
             <wp:extent cx="3960158" cy="883964"/>
             <wp:effectExtent l="0" t="0" r="2540" b="5080"/>
             <wp:docPr id="8" name="Picture 8"/>
@@ -3938,7 +3992,7 @@
           <w:lang w:val="en-US"/>
         </w:rPr>
         <w:drawing>
-          <wp:inline distT="0" distB="0" distL="0" distR="0" wp14:anchorId="26EFD3BB" wp14:editId="7ABA992B">
+          <wp:inline distT="0" distB="0" distL="0" distR="0" wp14:anchorId="26EFD3BB" wp14:editId="6F41D798">
             <wp:extent cx="3960159" cy="3111553"/>
             <wp:effectExtent l="0" t="0" r="2540" b="0"/>
             <wp:docPr id="17" name="Picture 17"/>
@@ -4648,7 +4702,16 @@
           <w:color w:val="000000"/>
           <w:lang w:val="en-US"/>
         </w:rPr>
-        <w:t xml:space="preserve"> (</w:t>
+        <w:t xml:space="preserve"> </w:t>
+      </w:r>
+      <w:proofErr w:type="gramStart"/>
+      <w:r>
+        <w:rPr>
+          <w:rFonts w:cstheme="minorHAnsi"/>
+          <w:color w:val="000000"/>
+          <w:lang w:val="en-US"/>
+        </w:rPr>
+        <w:t>(</w:t>
       </w:r>
       <w:r>
         <w:rPr>
@@ -4672,7 +4735,16 @@
           <w:color w:val="000000"/>
           <w:lang w:val="en-US"/>
         </w:rPr>
-        <w:t>e the websites of Qt and other dependent libraries for compatibility details</w:t>
+        <w:t>e</w:t>
+      </w:r>
+      <w:proofErr w:type="gramEnd"/>
+      <w:r>
+        <w:rPr>
+          <w:rFonts w:cstheme="minorHAnsi"/>
+          <w:color w:val="000000"/>
+          <w:lang w:val="en-US"/>
+        </w:rPr>
+        <w:t xml:space="preserve"> the websites of Qt and other dependent libraries for compatibility details</w:t>
       </w:r>
       <w:r>
         <w:rPr>
@@ -4705,7 +4777,7 @@
 </file>
 
 <file path=word/endnotes.xml><?xml version="1.0" encoding="utf-8"?>
-<w:endnotes xmlns:wpc="http://schemas.microsoft.com/office/word/2010/wordprocessingCanvas" xmlns:cx="http://schemas.microsoft.com/office/drawing/2014/chartex" xmlns:cx1="http://schemas.microsoft.com/office/drawing/2015/9/8/chartex" xmlns:cx2="http://schemas.microsoft.com/office/drawing/2015/10/21/chartex" xmlns:cx3="http://schemas.microsoft.com/office/drawing/2016/5/9/chartex" xmlns:cx4="http://schemas.microsoft.com/office/drawing/2016/5/10/chartex" xmlns:cx5="http://schemas.microsoft.com/office/drawing/2016/5/11/chartex" xmlns:cx6="http://schemas.microsoft.com/office/drawing/2016/5/12/chartex" xmlns:cx7="http://schemas.microsoft.com/office/drawing/2016/5/13/chartex" xmlns:cx8="http://schemas.microsoft.com/office/drawing/2016/5/14/chartex" xmlns:mc="http://schemas.openxmlformats.org/markup-compatibility/2006" xmlns:aink="http://schemas.microsoft.com/office/drawing/2016/ink" xmlns:am3d="http://schemas.microsoft.com/office/drawing/2017/model3d" xmlns:o="urn:schemas-microsoft-com:office:office" xmlns:r="http://schemas.openxmlformats.org/officeDocument/2006/relationships" xmlns:m="http://schemas.openxmlformats.org/officeDocument/2006/math" xmlns:v="urn:schemas-microsoft-com:vml" xmlns:wp14="http://schemas.microsoft.com/office/word/2010/wordprocessingDrawing" xmlns:wp="http://schemas.openxmlformats.org/drawingml/2006/wordprocessingDrawing" xmlns:w10="urn:schemas-microsoft-com:office:word" xmlns:w="http://schemas.openxmlformats.org/wordprocessingml/2006/main" xmlns:w14="http://schemas.microsoft.com/office/word/2010/wordml" xmlns:w15="http://schemas.microsoft.com/office/word/2012/wordml" xmlns:w16cex="http://schemas.microsoft.com/office/word/2018/wordml/cex" xmlns:w16cid="http://schemas.microsoft.com/office/word/2016/wordml/cid" xmlns:w16="http://schemas.microsoft.com/office/word/2018/wordml" xmlns:w16se="http://schemas.microsoft.com/office/word/2015/wordml/symex" xmlns:wpg="http://schemas.microsoft.com/office/word/2010/wordprocessingGroup" xmlns:wpi="http://schemas.microsoft.com/office/word/2010/wordprocessingInk" xmlns:wne="http://schemas.microsoft.com/office/word/2006/wordml" xmlns:wps="http://schemas.microsoft.com/office/word/2010/wordprocessingShape" mc:Ignorable="w14 w15 w16se w16cid w16 w16cex wp14">
+<w:endnotes xmlns:wpc="http://schemas.microsoft.com/office/word/2010/wordprocessingCanvas" xmlns:cx="http://schemas.microsoft.com/office/drawing/2014/chartex" xmlns:cx1="http://schemas.microsoft.com/office/drawing/2015/9/8/chartex" xmlns:cx2="http://schemas.microsoft.com/office/drawing/2015/10/21/chartex" xmlns:cx3="http://schemas.microsoft.com/office/drawing/2016/5/9/chartex" xmlns:cx4="http://schemas.microsoft.com/office/drawing/2016/5/10/chartex" xmlns:cx5="http://schemas.microsoft.com/office/drawing/2016/5/11/chartex" xmlns:cx6="http://schemas.microsoft.com/office/drawing/2016/5/12/chartex" xmlns:cx7="http://schemas.microsoft.com/office/drawing/2016/5/13/chartex" xmlns:cx8="http://schemas.microsoft.com/office/drawing/2016/5/14/chartex" xmlns:mc="http://schemas.openxmlformats.org/markup-compatibility/2006" xmlns:aink="http://schemas.microsoft.com/office/drawing/2016/ink" xmlns:am3d="http://schemas.microsoft.com/office/drawing/2017/model3d" xmlns:o="urn:schemas-microsoft-com:office:office" xmlns:oel="http://schemas.microsoft.com/office/2019/extlst" xmlns:r="http://schemas.openxmlformats.org/officeDocument/2006/relationships" xmlns:m="http://schemas.openxmlformats.org/officeDocument/2006/math" xmlns:v="urn:schemas-microsoft-com:vml" xmlns:wp14="http://schemas.microsoft.com/office/word/2010/wordprocessingDrawing" xmlns:wp="http://schemas.openxmlformats.org/drawingml/2006/wordprocessingDrawing" xmlns:w10="urn:schemas-microsoft-com:office:word" xmlns:w="http://schemas.openxmlformats.org/wordprocessingml/2006/main" xmlns:w14="http://schemas.microsoft.com/office/word/2010/wordml" xmlns:w15="http://schemas.microsoft.com/office/word/2012/wordml" xmlns:w16cex="http://schemas.microsoft.com/office/word/2018/wordml/cex" xmlns:w16cid="http://schemas.microsoft.com/office/word/2016/wordml/cid" xmlns:w16="http://schemas.microsoft.com/office/word/2018/wordml" xmlns:w16sdtdh="http://schemas.microsoft.com/office/word/2020/wordml/sdtdatahash" xmlns:w16se="http://schemas.microsoft.com/office/word/2015/wordml/symex" xmlns:wpg="http://schemas.microsoft.com/office/word/2010/wordprocessingGroup" xmlns:wpi="http://schemas.microsoft.com/office/word/2010/wordprocessingInk" xmlns:wne="http://schemas.microsoft.com/office/word/2006/wordml" xmlns:wps="http://schemas.microsoft.com/office/word/2010/wordprocessingShape" mc:Ignorable="w14 w15 w16se w16cid w16 w16cex w16sdtdh wp14">
   <w:endnote w:type="separator" w:id="-1">
     <w:p>
       <w:r>
@@ -4724,7 +4796,7 @@
 </file>
 
 <file path=word/footer1.xml><?xml version="1.0" encoding="utf-8"?>
-<w:ftr xmlns:wpc="http://schemas.microsoft.com/office/word/2010/wordprocessingCanvas" xmlns:cx="http://schemas.microsoft.com/office/drawing/2014/chartex" xmlns:cx1="http://schemas.microsoft.com/office/drawing/2015/9/8/chartex" xmlns:cx2="http://schemas.microsoft.com/office/drawing/2015/10/21/chartex" xmlns:cx3="http://schemas.microsoft.com/office/drawing/2016/5/9/chartex" xmlns:cx4="http://schemas.microsoft.com/office/drawing/2016/5/10/chartex" xmlns:cx5="http://schemas.microsoft.com/office/drawing/2016/5/11/chartex" xmlns:cx6="http://schemas.microsoft.com/office/drawing/2016/5/12/chartex" xmlns:cx7="http://schemas.microsoft.com/office/drawing/2016/5/13/chartex" xmlns:cx8="http://schemas.microsoft.com/office/drawing/2016/5/14/chartex" xmlns:mc="http://schemas.openxmlformats.org/markup-compatibility/2006" xmlns:aink="http://schemas.microsoft.com/office/drawing/2016/ink" xmlns:am3d="http://schemas.microsoft.com/office/drawing/2017/model3d" xmlns:o="urn:schemas-microsoft-com:office:office" xmlns:r="http://schemas.openxmlformats.org/officeDocument/2006/relationships" xmlns:m="http://schemas.openxmlformats.org/officeDocument/2006/math" xmlns:v="urn:schemas-microsoft-com:vml" xmlns:wp14="http://schemas.microsoft.com/office/word/2010/wordprocessingDrawing" xmlns:wp="http://schemas.openxmlformats.org/drawingml/2006/wordprocessingDrawing" xmlns:w10="urn:schemas-microsoft-com:office:word" xmlns:w="http://schemas.openxmlformats.org/wordprocessingml/2006/main" xmlns:w14="http://schemas.microsoft.com/office/word/2010/wordml" xmlns:w15="http://schemas.microsoft.com/office/word/2012/wordml" xmlns:w16cex="http://schemas.microsoft.com/office/word/2018/wordml/cex" xmlns:w16cid="http://schemas.microsoft.com/office/word/2016/wordml/cid" xmlns:w16="http://schemas.microsoft.com/office/word/2018/wordml" xmlns:w16se="http://schemas.microsoft.com/office/word/2015/wordml/symex" xmlns:wpg="http://schemas.microsoft.com/office/word/2010/wordprocessingGroup" xmlns:wpi="http://schemas.microsoft.com/office/word/2010/wordprocessingInk" xmlns:wne="http://schemas.microsoft.com/office/word/2006/wordml" xmlns:wps="http://schemas.microsoft.com/office/word/2010/wordprocessingShape" mc:Ignorable="w14 w15 w16se w16cid w16 w16cex wp14">
+<w:ftr xmlns:wpc="http://schemas.microsoft.com/office/word/2010/wordprocessingCanvas" xmlns:cx="http://schemas.microsoft.com/office/drawing/2014/chartex" xmlns:cx1="http://schemas.microsoft.com/office/drawing/2015/9/8/chartex" xmlns:cx2="http://schemas.microsoft.com/office/drawing/2015/10/21/chartex" xmlns:cx3="http://schemas.microsoft.com/office/drawing/2016/5/9/chartex" xmlns:cx4="http://schemas.microsoft.com/office/drawing/2016/5/10/chartex" xmlns:cx5="http://schemas.microsoft.com/office/drawing/2016/5/11/chartex" xmlns:cx6="http://schemas.microsoft.com/office/drawing/2016/5/12/chartex" xmlns:cx7="http://schemas.microsoft.com/office/drawing/2016/5/13/chartex" xmlns:cx8="http://schemas.microsoft.com/office/drawing/2016/5/14/chartex" xmlns:mc="http://schemas.openxmlformats.org/markup-compatibility/2006" xmlns:aink="http://schemas.microsoft.com/office/drawing/2016/ink" xmlns:am3d="http://schemas.microsoft.com/office/drawing/2017/model3d" xmlns:o="urn:schemas-microsoft-com:office:office" xmlns:oel="http://schemas.microsoft.com/office/2019/extlst" xmlns:r="http://schemas.openxmlformats.org/officeDocument/2006/relationships" xmlns:m="http://schemas.openxmlformats.org/officeDocument/2006/math" xmlns:v="urn:schemas-microsoft-com:vml" xmlns:wp14="http://schemas.microsoft.com/office/word/2010/wordprocessingDrawing" xmlns:wp="http://schemas.openxmlformats.org/drawingml/2006/wordprocessingDrawing" xmlns:w10="urn:schemas-microsoft-com:office:word" xmlns:w="http://schemas.openxmlformats.org/wordprocessingml/2006/main" xmlns:w14="http://schemas.microsoft.com/office/word/2010/wordml" xmlns:w15="http://schemas.microsoft.com/office/word/2012/wordml" xmlns:w16cex="http://schemas.microsoft.com/office/word/2018/wordml/cex" xmlns:w16cid="http://schemas.microsoft.com/office/word/2016/wordml/cid" xmlns:w16="http://schemas.microsoft.com/office/word/2018/wordml" xmlns:w16sdtdh="http://schemas.microsoft.com/office/word/2020/wordml/sdtdatahash" xmlns:w16se="http://schemas.microsoft.com/office/word/2015/wordml/symex" xmlns:wpg="http://schemas.microsoft.com/office/word/2010/wordprocessingGroup" xmlns:wpi="http://schemas.microsoft.com/office/word/2010/wordprocessingInk" xmlns:wne="http://schemas.microsoft.com/office/word/2006/wordml" xmlns:wps="http://schemas.microsoft.com/office/word/2010/wordprocessingShape" mc:Ignorable="w14 w15 w16se w16cid w16 w16cex w16sdtdh wp14">
   <w:sdt>
     <w:sdtPr>
       <w:rPr>
@@ -4781,7 +4853,7 @@
 </file>
 
 <file path=word/footer2.xml><?xml version="1.0" encoding="utf-8"?>
-<w:ftr xmlns:wpc="http://schemas.microsoft.com/office/word/2010/wordprocessingCanvas" xmlns:cx="http://schemas.microsoft.com/office/drawing/2014/chartex" xmlns:cx1="http://schemas.microsoft.com/office/drawing/2015/9/8/chartex" xmlns:cx2="http://schemas.microsoft.com/office/drawing/2015/10/21/chartex" xmlns:cx3="http://schemas.microsoft.com/office/drawing/2016/5/9/chartex" xmlns:cx4="http://schemas.microsoft.com/office/drawing/2016/5/10/chartex" xmlns:cx5="http://schemas.microsoft.com/office/drawing/2016/5/11/chartex" xmlns:cx6="http://schemas.microsoft.com/office/drawing/2016/5/12/chartex" xmlns:cx7="http://schemas.microsoft.com/office/drawing/2016/5/13/chartex" xmlns:cx8="http://schemas.microsoft.com/office/drawing/2016/5/14/chartex" xmlns:mc="http://schemas.openxmlformats.org/markup-compatibility/2006" xmlns:aink="http://schemas.microsoft.com/office/drawing/2016/ink" xmlns:am3d="http://schemas.microsoft.com/office/drawing/2017/model3d" xmlns:o="urn:schemas-microsoft-com:office:office" xmlns:r="http://schemas.openxmlformats.org/officeDocument/2006/relationships" xmlns:m="http://schemas.openxmlformats.org/officeDocument/2006/math" xmlns:v="urn:schemas-microsoft-com:vml" xmlns:wp14="http://schemas.microsoft.com/office/word/2010/wordprocessingDrawing" xmlns:wp="http://schemas.openxmlformats.org/drawingml/2006/wordprocessingDrawing" xmlns:w10="urn:schemas-microsoft-com:office:word" xmlns:w="http://schemas.openxmlformats.org/wordprocessingml/2006/main" xmlns:w14="http://schemas.microsoft.com/office/word/2010/wordml" xmlns:w15="http://schemas.microsoft.com/office/word/2012/wordml" xmlns:w16cex="http://schemas.microsoft.com/office/word/2018/wordml/cex" xmlns:w16cid="http://schemas.microsoft.com/office/word/2016/wordml/cid" xmlns:w16="http://schemas.microsoft.com/office/word/2018/wordml" xmlns:w16se="http://schemas.microsoft.com/office/word/2015/wordml/symex" xmlns:wpg="http://schemas.microsoft.com/office/word/2010/wordprocessingGroup" xmlns:wpi="http://schemas.microsoft.com/office/word/2010/wordprocessingInk" xmlns:wne="http://schemas.microsoft.com/office/word/2006/wordml" xmlns:wps="http://schemas.microsoft.com/office/word/2010/wordprocessingShape" mc:Ignorable="w14 w15 w16se w16cid w16 w16cex wp14">
+<w:ftr xmlns:wpc="http://schemas.microsoft.com/office/word/2010/wordprocessingCanvas" xmlns:cx="http://schemas.microsoft.com/office/drawing/2014/chartex" xmlns:cx1="http://schemas.microsoft.com/office/drawing/2015/9/8/chartex" xmlns:cx2="http://schemas.microsoft.com/office/drawing/2015/10/21/chartex" xmlns:cx3="http://schemas.microsoft.com/office/drawing/2016/5/9/chartex" xmlns:cx4="http://schemas.microsoft.com/office/drawing/2016/5/10/chartex" xmlns:cx5="http://schemas.microsoft.com/office/drawing/2016/5/11/chartex" xmlns:cx6="http://schemas.microsoft.com/office/drawing/2016/5/12/chartex" xmlns:cx7="http://schemas.microsoft.com/office/drawing/2016/5/13/chartex" xmlns:cx8="http://schemas.microsoft.com/office/drawing/2016/5/14/chartex" xmlns:mc="http://schemas.openxmlformats.org/markup-compatibility/2006" xmlns:aink="http://schemas.microsoft.com/office/drawing/2016/ink" xmlns:am3d="http://schemas.microsoft.com/office/drawing/2017/model3d" xmlns:o="urn:schemas-microsoft-com:office:office" xmlns:oel="http://schemas.microsoft.com/office/2019/extlst" xmlns:r="http://schemas.openxmlformats.org/officeDocument/2006/relationships" xmlns:m="http://schemas.openxmlformats.org/officeDocument/2006/math" xmlns:v="urn:schemas-microsoft-com:vml" xmlns:wp14="http://schemas.microsoft.com/office/word/2010/wordprocessingDrawing" xmlns:wp="http://schemas.openxmlformats.org/drawingml/2006/wordprocessingDrawing" xmlns:w10="urn:schemas-microsoft-com:office:word" xmlns:w="http://schemas.openxmlformats.org/wordprocessingml/2006/main" xmlns:w14="http://schemas.microsoft.com/office/word/2010/wordml" xmlns:w15="http://schemas.microsoft.com/office/word/2012/wordml" xmlns:w16cex="http://schemas.microsoft.com/office/word/2018/wordml/cex" xmlns:w16cid="http://schemas.microsoft.com/office/word/2016/wordml/cid" xmlns:w16="http://schemas.microsoft.com/office/word/2018/wordml" xmlns:w16sdtdh="http://schemas.microsoft.com/office/word/2020/wordml/sdtdatahash" xmlns:w16se="http://schemas.microsoft.com/office/word/2015/wordml/symex" xmlns:wpg="http://schemas.microsoft.com/office/word/2010/wordprocessingGroup" xmlns:wpi="http://schemas.microsoft.com/office/word/2010/wordprocessingInk" xmlns:wne="http://schemas.microsoft.com/office/word/2006/wordml" xmlns:wps="http://schemas.microsoft.com/office/word/2010/wordprocessingShape" mc:Ignorable="w14 w15 w16se w16cid w16 w16cex w16sdtdh wp14">
   <w:sdt>
     <w:sdtPr>
       <w:rPr>
@@ -4851,7 +4923,7 @@
 </file>
 
 <file path=word/footnotes.xml><?xml version="1.0" encoding="utf-8"?>
-<w:footnotes xmlns:wpc="http://schemas.microsoft.com/office/word/2010/wordprocessingCanvas" xmlns:cx="http://schemas.microsoft.com/office/drawing/2014/chartex" xmlns:cx1="http://schemas.microsoft.com/office/drawing/2015/9/8/chartex" xmlns:cx2="http://schemas.microsoft.com/office/drawing/2015/10/21/chartex" xmlns:cx3="http://schemas.microsoft.com/office/drawing/2016/5/9/chartex" xmlns:cx4="http://schemas.microsoft.com/office/drawing/2016/5/10/chartex" xmlns:cx5="http://schemas.microsoft.com/office/drawing/2016/5/11/chartex" xmlns:cx6="http://schemas.microsoft.com/office/drawing/2016/5/12/chartex" xmlns:cx7="http://schemas.microsoft.com/office/drawing/2016/5/13/chartex" xmlns:cx8="http://schemas.microsoft.com/office/drawing/2016/5/14/chartex" xmlns:mc="http://schemas.openxmlformats.org/markup-compatibility/2006" xmlns:aink="http://schemas.microsoft.com/office/drawing/2016/ink" xmlns:am3d="http://schemas.microsoft.com/office/drawing/2017/model3d" xmlns:o="urn:schemas-microsoft-com:office:office" xmlns:r="http://schemas.openxmlformats.org/officeDocument/2006/relationships" xmlns:m="http://schemas.openxmlformats.org/officeDocument/2006/math" xmlns:v="urn:schemas-microsoft-com:vml" xmlns:wp14="http://schemas.microsoft.com/office/word/2010/wordprocessingDrawing" xmlns:wp="http://schemas.openxmlformats.org/drawingml/2006/wordprocessingDrawing" xmlns:w10="urn:schemas-microsoft-com:office:word" xmlns:w="http://schemas.openxmlformats.org/wordprocessingml/2006/main" xmlns:w14="http://schemas.microsoft.com/office/word/2010/wordml" xmlns:w15="http://schemas.microsoft.com/office/word/2012/wordml" xmlns:w16cex="http://schemas.microsoft.com/office/word/2018/wordml/cex" xmlns:w16cid="http://schemas.microsoft.com/office/word/2016/wordml/cid" xmlns:w16="http://schemas.microsoft.com/office/word/2018/wordml" xmlns:w16se="http://schemas.microsoft.com/office/word/2015/wordml/symex" xmlns:wpg="http://schemas.microsoft.com/office/word/2010/wordprocessingGroup" xmlns:wpi="http://schemas.microsoft.com/office/word/2010/wordprocessingInk" xmlns:wne="http://schemas.microsoft.com/office/word/2006/wordml" xmlns:wps="http://schemas.microsoft.com/office/word/2010/wordprocessingShape" mc:Ignorable="w14 w15 w16se w16cid w16 w16cex wp14">
+<w:footnotes xmlns:wpc="http://schemas.microsoft.com/office/word/2010/wordprocessingCanvas" xmlns:cx="http://schemas.microsoft.com/office/drawing/2014/chartex" xmlns:cx1="http://schemas.microsoft.com/office/drawing/2015/9/8/chartex" xmlns:cx2="http://schemas.microsoft.com/office/drawing/2015/10/21/chartex" xmlns:cx3="http://schemas.microsoft.com/office/drawing/2016/5/9/chartex" xmlns:cx4="http://schemas.microsoft.com/office/drawing/2016/5/10/chartex" xmlns:cx5="http://schemas.microsoft.com/office/drawing/2016/5/11/chartex" xmlns:cx6="http://schemas.microsoft.com/office/drawing/2016/5/12/chartex" xmlns:cx7="http://schemas.microsoft.com/office/drawing/2016/5/13/chartex" xmlns:cx8="http://schemas.microsoft.com/office/drawing/2016/5/14/chartex" xmlns:mc="http://schemas.openxmlformats.org/markup-compatibility/2006" xmlns:aink="http://schemas.microsoft.com/office/drawing/2016/ink" xmlns:am3d="http://schemas.microsoft.com/office/drawing/2017/model3d" xmlns:o="urn:schemas-microsoft-com:office:office" xmlns:oel="http://schemas.microsoft.com/office/2019/extlst" xmlns:r="http://schemas.openxmlformats.org/officeDocument/2006/relationships" xmlns:m="http://schemas.openxmlformats.org/officeDocument/2006/math" xmlns:v="urn:schemas-microsoft-com:vml" xmlns:wp14="http://schemas.microsoft.com/office/word/2010/wordprocessingDrawing" xmlns:wp="http://schemas.openxmlformats.org/drawingml/2006/wordprocessingDrawing" xmlns:w10="urn:schemas-microsoft-com:office:word" xmlns:w="http://schemas.openxmlformats.org/wordprocessingml/2006/main" xmlns:w14="http://schemas.microsoft.com/office/word/2010/wordml" xmlns:w15="http://schemas.microsoft.com/office/word/2012/wordml" xmlns:w16cex="http://schemas.microsoft.com/office/word/2018/wordml/cex" xmlns:w16cid="http://schemas.microsoft.com/office/word/2016/wordml/cid" xmlns:w16="http://schemas.microsoft.com/office/word/2018/wordml" xmlns:w16sdtdh="http://schemas.microsoft.com/office/word/2020/wordml/sdtdatahash" xmlns:w16se="http://schemas.microsoft.com/office/word/2015/wordml/symex" xmlns:wpg="http://schemas.microsoft.com/office/word/2010/wordprocessingGroup" xmlns:wpi="http://schemas.microsoft.com/office/word/2010/wordprocessingInk" xmlns:wne="http://schemas.microsoft.com/office/word/2006/wordml" xmlns:wps="http://schemas.microsoft.com/office/word/2010/wordprocessingShape" mc:Ignorable="w14 w15 w16se w16cid w16 w16cex w16sdtdh wp14">
   <w:footnote w:type="separator" w:id="-1">
     <w:p>
       <w:r>
@@ -4870,7 +4942,7 @@
 </file>
 
 <file path=word/numbering.xml><?xml version="1.0" encoding="utf-8"?>
-<w:numbering xmlns:wpc="http://schemas.microsoft.com/office/word/2010/wordprocessingCanvas" xmlns:cx="http://schemas.microsoft.com/office/drawing/2014/chartex" xmlns:cx1="http://schemas.microsoft.com/office/drawing/2015/9/8/chartex" xmlns:cx2="http://schemas.microsoft.com/office/drawing/2015/10/21/chartex" xmlns:cx3="http://schemas.microsoft.com/office/drawing/2016/5/9/chartex" xmlns:cx4="http://schemas.microsoft.com/office/drawing/2016/5/10/chartex" xmlns:cx5="http://schemas.microsoft.com/office/drawing/2016/5/11/chartex" xmlns:cx6="http://schemas.microsoft.com/office/drawing/2016/5/12/chartex" xmlns:cx7="http://schemas.microsoft.com/office/drawing/2016/5/13/chartex" xmlns:cx8="http://schemas.microsoft.com/office/drawing/2016/5/14/chartex" xmlns:mc="http://schemas.openxmlformats.org/markup-compatibility/2006" xmlns:aink="http://schemas.microsoft.com/office/drawing/2016/ink" xmlns:am3d="http://schemas.microsoft.com/office/drawing/2017/model3d" xmlns:o="urn:schemas-microsoft-com:office:office" xmlns:r="http://schemas.openxmlformats.org/officeDocument/2006/relationships" xmlns:m="http://schemas.openxmlformats.org/officeDocument/2006/math" xmlns:v="urn:schemas-microsoft-com:vml" xmlns:wp14="http://schemas.microsoft.com/office/word/2010/wordprocessingDrawing" xmlns:wp="http://schemas.openxmlformats.org/drawingml/2006/wordprocessingDrawing" xmlns:w10="urn:schemas-microsoft-com:office:word" xmlns:w="http://schemas.openxmlformats.org/wordprocessingml/2006/main" xmlns:w14="http://schemas.microsoft.com/office/word/2010/wordml" xmlns:w15="http://schemas.microsoft.com/office/word/2012/wordml" xmlns:w16cex="http://schemas.microsoft.com/office/word/2018/wordml/cex" xmlns:w16cid="http://schemas.microsoft.com/office/word/2016/wordml/cid" xmlns:w16="http://schemas.microsoft.com/office/word/2018/wordml" xmlns:w16se="http://schemas.microsoft.com/office/word/2015/wordml/symex" xmlns:wpg="http://schemas.microsoft.com/office/word/2010/wordprocessingGroup" xmlns:wpi="http://schemas.microsoft.com/office/word/2010/wordprocessingInk" xmlns:wne="http://schemas.microsoft.com/office/word/2006/wordml" xmlns:wps="http://schemas.microsoft.com/office/word/2010/wordprocessingShape" mc:Ignorable="w14 w15 w16se w16cid w16 w16cex wp14">
+<w:numbering xmlns:wpc="http://schemas.microsoft.com/office/word/2010/wordprocessingCanvas" xmlns:cx="http://schemas.microsoft.com/office/drawing/2014/chartex" xmlns:cx1="http://schemas.microsoft.com/office/drawing/2015/9/8/chartex" xmlns:cx2="http://schemas.microsoft.com/office/drawing/2015/10/21/chartex" xmlns:cx3="http://schemas.microsoft.com/office/drawing/2016/5/9/chartex" xmlns:cx4="http://schemas.microsoft.com/office/drawing/2016/5/10/chartex" xmlns:cx5="http://schemas.microsoft.com/office/drawing/2016/5/11/chartex" xmlns:cx6="http://schemas.microsoft.com/office/drawing/2016/5/12/chartex" xmlns:cx7="http://schemas.microsoft.com/office/drawing/2016/5/13/chartex" xmlns:cx8="http://schemas.microsoft.com/office/drawing/2016/5/14/chartex" xmlns:mc="http://schemas.openxmlformats.org/markup-compatibility/2006" xmlns:aink="http://schemas.microsoft.com/office/drawing/2016/ink" xmlns:am3d="http://schemas.microsoft.com/office/drawing/2017/model3d" xmlns:o="urn:schemas-microsoft-com:office:office" xmlns:oel="http://schemas.microsoft.com/office/2019/extlst" xmlns:r="http://schemas.openxmlformats.org/officeDocument/2006/relationships" xmlns:m="http://schemas.openxmlformats.org/officeDocument/2006/math" xmlns:v="urn:schemas-microsoft-com:vml" xmlns:wp14="http://schemas.microsoft.com/office/word/2010/wordprocessingDrawing" xmlns:wp="http://schemas.openxmlformats.org/drawingml/2006/wordprocessingDrawing" xmlns:w10="urn:schemas-microsoft-com:office:word" xmlns:w="http://schemas.openxmlformats.org/wordprocessingml/2006/main" xmlns:w14="http://schemas.microsoft.com/office/word/2010/wordml" xmlns:w15="http://schemas.microsoft.com/office/word/2012/wordml" xmlns:w16cex="http://schemas.microsoft.com/office/word/2018/wordml/cex" xmlns:w16cid="http://schemas.microsoft.com/office/word/2016/wordml/cid" xmlns:w16="http://schemas.microsoft.com/office/word/2018/wordml" xmlns:w16sdtdh="http://schemas.microsoft.com/office/word/2020/wordml/sdtdatahash" xmlns:w16se="http://schemas.microsoft.com/office/word/2015/wordml/symex" xmlns:wpg="http://schemas.microsoft.com/office/word/2010/wordprocessingGroup" xmlns:wpi="http://schemas.microsoft.com/office/word/2010/wordprocessingInk" xmlns:wne="http://schemas.microsoft.com/office/word/2006/wordml" xmlns:wps="http://schemas.microsoft.com/office/word/2010/wordprocessingShape" mc:Ignorable="w14 w15 w16se w16cid w16 w16cex w16sdtdh wp14">
   <w:abstractNum w:abstractNumId="0" w15:restartNumberingAfterBreak="0">
     <w:nsid w:val="03F465FD"/>
     <w:multiLevelType w:val="hybridMultilevel"/>
@@ -5850,35 +5922,35 @@
       </w:rPr>
     </w:lvl>
   </w:abstractNum>
-  <w:num w:numId="1">
+  <w:num w:numId="1" w16cid:durableId="94401641">
     <w:abstractNumId w:val="3"/>
   </w:num>
-  <w:num w:numId="2">
+  <w:num w:numId="2" w16cid:durableId="2134666304">
     <w:abstractNumId w:val="2"/>
   </w:num>
-  <w:num w:numId="3">
+  <w:num w:numId="3" w16cid:durableId="1241597326">
     <w:abstractNumId w:val="0"/>
   </w:num>
-  <w:num w:numId="4">
+  <w:num w:numId="4" w16cid:durableId="1678343020">
     <w:abstractNumId w:val="6"/>
   </w:num>
-  <w:num w:numId="5">
+  <w:num w:numId="5" w16cid:durableId="1132986671">
     <w:abstractNumId w:val="7"/>
   </w:num>
-  <w:num w:numId="6">
+  <w:num w:numId="6" w16cid:durableId="2094736684">
     <w:abstractNumId w:val="5"/>
   </w:num>
-  <w:num w:numId="7">
+  <w:num w:numId="7" w16cid:durableId="1773475375">
     <w:abstractNumId w:val="1"/>
   </w:num>
-  <w:num w:numId="8">
+  <w:num w:numId="8" w16cid:durableId="311061534">
     <w:abstractNumId w:val="4"/>
   </w:num>
 </w:numbering>
 </file>
 
 <file path=word/styles.xml><?xml version="1.0" encoding="utf-8"?>
-<w:styles xmlns:mc="http://schemas.openxmlformats.org/markup-compatibility/2006" xmlns:r="http://schemas.openxmlformats.org/officeDocument/2006/relationships" xmlns:w="http://schemas.openxmlformats.org/wordprocessingml/2006/main" xmlns:w14="http://schemas.microsoft.com/office/word/2010/wordml" xmlns:w15="http://schemas.microsoft.com/office/word/2012/wordml" xmlns:w16cex="http://schemas.microsoft.com/office/word/2018/wordml/cex" xmlns:w16cid="http://schemas.microsoft.com/office/word/2016/wordml/cid" xmlns:w16="http://schemas.microsoft.com/office/word/2018/wordml" xmlns:w16se="http://schemas.microsoft.com/office/word/2015/wordml/symex" mc:Ignorable="w14 w15 w16se w16cid w16 w16cex">
+<w:styles xmlns:mc="http://schemas.openxmlformats.org/markup-compatibility/2006" xmlns:r="http://schemas.openxmlformats.org/officeDocument/2006/relationships" xmlns:w="http://schemas.openxmlformats.org/wordprocessingml/2006/main" xmlns:w14="http://schemas.microsoft.com/office/word/2010/wordml" xmlns:w15="http://schemas.microsoft.com/office/word/2012/wordml" xmlns:w16cex="http://schemas.microsoft.com/office/word/2018/wordml/cex" xmlns:w16cid="http://schemas.microsoft.com/office/word/2016/wordml/cid" xmlns:w16="http://schemas.microsoft.com/office/word/2018/wordml" xmlns:w16sdtdh="http://schemas.microsoft.com/office/word/2020/wordml/sdtdatahash" xmlns:w16se="http://schemas.microsoft.com/office/word/2015/wordml/symex" mc:Ignorable="w14 w15 w16se w16cid w16 w16cex w16sdtdh">
   <w:docDefaults>
     <w:rPrDefault>
       <w:rPr>
@@ -6326,7 +6398,6 @@
   <w:style w:type="character" w:default="1" w:styleId="DefaultParagraphFont">
     <w:name w:val="Default Paragraph Font"/>
     <w:uiPriority w:val="1"/>
-    <w:semiHidden/>
     <w:unhideWhenUsed/>
   </w:style>
   <w:style w:type="table" w:default="1" w:styleId="TableNormal">

</xml_diff>